<commit_message>
Added requirements.txt and .gitignore
</commit_message>
<xml_diff>
--- a/docs/Data.docx
+++ b/docs/Data.docx
@@ -2572,14 +2572,6 @@
           <w:lang w:val="en-US"/>
         </w:rPr>
       </w:pPr>
-    </w:p>
-    <w:p>
-      <w:pPr>
-        <w:pStyle w:val="2"/>
-        <w:rPr>
-          <w:lang w:val="en-US"/>
-        </w:rPr>
-      </w:pPr>
       <w:r>
         <w:rPr>
           <w:lang w:val="en-US"/>
@@ -2647,13 +2639,6 @@
         </w:rPr>
         <w:t>Without normalization, the weight represents the change in the output per unit change in the predictor. If you have a predictor with a huge range and scale that is used to predict an output with a very small range - for example, using each nation's GDP to predict maternal mortality rates - your coefficient should be very small. That does not necessarily mean that this predictor variable is not important compared to the others.</w:t>
       </w:r>
-    </w:p>
-    <w:p>
-      <w:pPr>
-        <w:rPr>
-          <w:lang w:val="en-US"/>
-        </w:rPr>
-      </w:pPr>
     </w:p>
     <w:p>
       <w:pPr>
@@ -2916,21 +2901,27 @@
         <w:rPr>
           <w:lang w:val="en-US"/>
         </w:rPr>
+        <w:t>3. Stratified Sampling</w:t>
+      </w:r>
+    </w:p>
+    <w:p>
+      <w:pPr>
+        <w:rPr>
+          <w:lang w:val="en-US"/>
+        </w:rPr>
+      </w:pPr>
+      <w:r>
+        <w:rPr>
+          <w:lang w:val="en-US"/>
+        </w:rPr>
+        <w:t xml:space="preserve">In stratified sampling, the population is subdivided into subgroups, called strata, based on some characteristics (age, gender, income, etc.). After forming a subgroup, you can then use random or </w:t>
+      </w:r>
+      <w:r>
+        <w:rPr>
+          <w:lang w:val="en-US"/>
+        </w:rPr>
         <w:lastRenderedPageBreak/>
-        <w:t>3. Stratified Sampling</w:t>
-      </w:r>
-    </w:p>
-    <w:p>
-      <w:pPr>
-        <w:rPr>
-          <w:lang w:val="en-US"/>
-        </w:rPr>
-      </w:pPr>
-      <w:r>
-        <w:rPr>
-          <w:lang w:val="en-US"/>
-        </w:rPr>
-        <w:t>In stratified sampling, the population is subdivided into subgroups, called strata, based on some characteristics (age, gender, income, etc.). After forming a subgroup, you can then use random or systematic sampling to select a sample for each subgroup. This method allows you to draw more precise conclusions because it ensures that every subgroup is properly represented.</w:t>
+        <w:t>systematic sampling to select a sample for each subgroup. This method allows you to draw more precise conclusions because it ensures that every subgroup is properly represented.</w:t>
       </w:r>
     </w:p>
     <w:p>
@@ -3191,7 +3182,6 @@
         <w:rPr>
           <w:lang w:val="en-US"/>
         </w:rPr>
-        <w:lastRenderedPageBreak/>
         <w:t>variance reduction: increase the precision of the estimates that can be obtained for a given simulation </w:t>
       </w:r>
     </w:p>
@@ -3209,7 +3199,14 @@
         <w:rPr>
           <w:lang w:val="en-US"/>
         </w:rPr>
-        <w:t xml:space="preserve">avoid the curse of high dimensionality: dimensionally cursed phenomena states that, as dimensionality and the number of features increases, the volume of space increases so fast that the available data become limited - PCA feature selection may be used to reduce </w:t>
+        <w:t xml:space="preserve">avoid the curse of high dimensionality: dimensionally cursed phenomena states that, as dimensionality and the number of features increases, the volume of space increases so fast </w:t>
+      </w:r>
+      <w:r>
+        <w:rPr>
+          <w:lang w:val="en-US"/>
+        </w:rPr>
+        <w:lastRenderedPageBreak/>
+        <w:t xml:space="preserve">that the available data become limited - PCA feature selection may be used to reduce </w:t>
       </w:r>
       <w:proofErr w:type="gramStart"/>
       <w:r>
@@ -3542,7 +3539,6 @@
         </w:rPr>
       </w:pPr>
       <w:r>
-        <w:lastRenderedPageBreak/>
         <w:t xml:space="preserve">Data </w:t>
       </w:r>
       <w:proofErr w:type="spellStart"/>
@@ -3728,6 +3724,10 @@
     </w:p>
     <w:p>
       <w:r>
+        <w:rPr>
+          <w:noProof/>
+        </w:rPr>
+        <w:lastRenderedPageBreak/>
         <w:drawing>
           <wp:inline distT="0" distB="0" distL="0" distR="0" wp14:anchorId="23AC72AF" wp14:editId="11B9011E">
             <wp:extent cx="5940425" cy="555625"/>
@@ -3807,6 +3807,9 @@
     </w:p>
     <w:p>
       <w:r>
+        <w:rPr>
+          <w:noProof/>
+        </w:rPr>
         <w:drawing>
           <wp:inline distT="0" distB="0" distL="0" distR="0" wp14:anchorId="29B85F4B" wp14:editId="1D331DDA">
             <wp:extent cx="3467100" cy="619125"/>
@@ -3887,6 +3890,9 @@
     </w:p>
     <w:p>
       <w:r>
+        <w:rPr>
+          <w:noProof/>
+        </w:rPr>
         <w:drawing>
           <wp:inline distT="0" distB="0" distL="0" distR="0" wp14:anchorId="212C912C" wp14:editId="6BCCBF9A">
             <wp:extent cx="2705100" cy="666750"/>
@@ -3951,6 +3957,69 @@
       </w:r>
     </w:p>
     <w:p>
+      <w:pPr>
+        <w:rPr>
+          <w:lang w:val="en-US"/>
+        </w:rPr>
+      </w:pPr>
+      <w:proofErr w:type="spellStart"/>
+      <w:r>
+        <w:rPr>
+          <w:lang w:val="en-US"/>
+        </w:rPr>
+        <w:t>StandardScaling</w:t>
+      </w:r>
+      <w:proofErr w:type="spellEnd"/>
+      <w:r>
+        <w:rPr>
+          <w:lang w:val="en-US"/>
+        </w:rPr>
+        <w:t xml:space="preserve"> and </w:t>
+      </w:r>
+      <w:proofErr w:type="spellStart"/>
+      <w:r>
+        <w:rPr>
+          <w:lang w:val="en-US"/>
+        </w:rPr>
+        <w:t>MinMax</w:t>
+      </w:r>
+      <w:proofErr w:type="spellEnd"/>
+      <w:r>
+        <w:rPr>
+          <w:lang w:val="en-US"/>
+        </w:rPr>
+        <w:t xml:space="preserve"> Scaling have similar applications and are often more or less interchangeable. However, if the algorithm involves the calculation of distances between points or vectors, the default choice is </w:t>
+      </w:r>
+      <w:proofErr w:type="spellStart"/>
+      <w:r>
+        <w:rPr>
+          <w:lang w:val="en-US"/>
+        </w:rPr>
+        <w:t>StandardScaling</w:t>
+      </w:r>
+      <w:proofErr w:type="spellEnd"/>
+      <w:r>
+        <w:rPr>
+          <w:lang w:val="en-US"/>
+        </w:rPr>
+        <w:t xml:space="preserve">. But </w:t>
+      </w:r>
+      <w:proofErr w:type="spellStart"/>
+      <w:r>
+        <w:rPr>
+          <w:lang w:val="en-US"/>
+        </w:rPr>
+        <w:t>MinMax</w:t>
+      </w:r>
+      <w:proofErr w:type="spellEnd"/>
+      <w:r>
+        <w:rPr>
+          <w:lang w:val="en-US"/>
+        </w:rPr>
+        <w:t xml:space="preserve"> Scaling is useful for visualization by bringing features within the interval (0, 255).</w:t>
+      </w:r>
+    </w:p>
+    <w:p>
       <w:r>
         <w:rPr>
           <w:b/>
@@ -3993,6 +4062,9 @@
     </w:p>
     <w:p>
       <w:r>
+        <w:rPr>
+          <w:noProof/>
+        </w:rPr>
         <w:drawing>
           <wp:inline distT="0" distB="0" distL="0" distR="0" wp14:anchorId="45C9FF0E" wp14:editId="28DF6504">
             <wp:extent cx="1590675" cy="590550"/>
@@ -4090,6 +4162,104 @@
           <w:lang w:val="en-US"/>
         </w:rPr>
       </w:pPr>
+    </w:p>
+    <w:p>
+      <w:pPr>
+        <w:pStyle w:val="2"/>
+        <w:rPr>
+          <w:lang w:val="en-US"/>
+        </w:rPr>
+      </w:pPr>
+      <w:r>
+        <w:rPr>
+          <w:lang w:val="en-US"/>
+        </w:rPr>
+        <w:t>Why do we need Normalization?</w:t>
+      </w:r>
+    </w:p>
+    <w:p>
+      <w:pPr>
+        <w:jc w:val="both"/>
+        <w:rPr>
+          <w:lang w:val="en-US"/>
+        </w:rPr>
+      </w:pPr>
+      <w:r>
+        <w:rPr>
+          <w:lang w:val="en-US"/>
+        </w:rPr>
+        <w:t>Monotonic feature transformation is critical for some algorithms and has no effect on others. This is one of the reasons for the increased popularity of decision trees and all its derivative algorithms (random forest, gradient boosting). Not everyone can or want to tinker with transformations, and these algorithms are robust to unusual distributions.</w:t>
+      </w:r>
+    </w:p>
+    <w:p>
+      <w:pPr>
+        <w:jc w:val="both"/>
+        <w:rPr>
+          <w:lang w:val="en-US"/>
+        </w:rPr>
+      </w:pPr>
+      <w:r>
+        <w:rPr>
+          <w:lang w:val="en-US"/>
+        </w:rPr>
+        <w:t>There are also purely engineering reasons: np.log is a way of dealing with large numbers that do not fit in </w:t>
+      </w:r>
+      <w:proofErr w:type="gramStart"/>
+      <w:r>
+        <w:rPr>
+          <w:lang w:val="en-US"/>
+        </w:rPr>
+        <w:t>np.float</w:t>
+      </w:r>
+      <w:proofErr w:type="gramEnd"/>
+      <w:r>
+        <w:rPr>
+          <w:lang w:val="en-US"/>
+        </w:rPr>
+        <w:t>64. This is an exception rather than a rule; often it’s driven by the desire to adapt the dataset to the requirements of the algorithm. Parametric methods usually require the data distribution to be at least symmetric and unimodal, which is not always the case.</w:t>
+      </w:r>
+    </w:p>
+    <w:p>
+      <w:pPr>
+        <w:rPr>
+          <w:lang w:val="en-US"/>
+        </w:rPr>
+      </w:pPr>
+      <w:r>
+        <w:rPr>
+          <w:lang w:val="en-US"/>
+        </w:rPr>
+        <w:t>However, data requirements are imposed not only by parametric methods; </w:t>
+      </w:r>
+      <w:hyperlink r:id="rId15" w:history="1">
+        <w:r>
+          <w:rPr>
+            <w:rStyle w:val="ad"/>
+            <w:lang w:val="en-US"/>
+          </w:rPr>
+          <w:t>K nearest neighbors</w:t>
+        </w:r>
+      </w:hyperlink>
+      <w:r>
+        <w:rPr>
+          <w:lang w:val="en-US"/>
+        </w:rPr>
+        <w:t xml:space="preserve"> will predict complete nonsense if features are not normalized e.g. when one distribution is located in </w:t>
+      </w:r>
+      <w:r>
+        <w:rPr>
+          <w:lang w:val="en-US"/>
+        </w:rPr>
+        <w:lastRenderedPageBreak/>
+        <w:t>the vicinity of zero and does not go beyond (-1, 1) while the other’s range is on the order of hundreds of thousands.</w:t>
+      </w:r>
+    </w:p>
+    <w:p>
+      <w:pPr>
+        <w:rPr>
+          <w:lang w:val="en-US"/>
+        </w:rPr>
+      </w:pPr>
       <w:r>
         <w:rPr>
           <w:b/>
@@ -4168,7 +4338,6 @@
         <w:rPr>
           <w:lang w:val="en-US"/>
         </w:rPr>
-        <w:lastRenderedPageBreak/>
         <w:t>Imbalanced Training Data</w:t>
       </w:r>
     </w:p>
@@ -4253,7 +4422,7 @@
         </w:rPr>
         <w:t>I give more advice on selecting different performance measures in my post “</w:t>
       </w:r>
-      <w:hyperlink r:id="rId15" w:history="1">
+      <w:hyperlink r:id="rId16" w:history="1">
         <w:r>
           <w:rPr>
             <w:rStyle w:val="ad"/>
@@ -4482,7 +4651,7 @@
         </w:rPr>
         <w:t>Kappa (or </w:t>
       </w:r>
-      <w:hyperlink r:id="rId16" w:history="1">
+      <w:hyperlink r:id="rId17" w:history="1">
         <w:r>
           <w:rPr>
             <w:rStyle w:val="ad"/>
@@ -4524,6 +4693,7 @@
           <w:bCs/>
           <w:lang w:val="en-US"/>
         </w:rPr>
+        <w:lastRenderedPageBreak/>
         <w:t>ROC Curves</w:t>
       </w:r>
       <w:r>
@@ -4545,7 +4715,7 @@
         </w:rPr>
         <w:t>You can learn a lot more about using ROC Curves to compare classification accuracy in our post “</w:t>
       </w:r>
-      <w:hyperlink r:id="rId17" w:history="1">
+      <w:hyperlink r:id="rId18" w:history="1">
         <w:r>
           <w:rPr>
             <w:rStyle w:val="ad"/>
@@ -4659,7 +4829,6 @@
         <w:rPr>
           <w:lang w:val="en-US"/>
         </w:rPr>
-        <w:lastRenderedPageBreak/>
         <w:t>These approaches are often very easy to implement and fast to run. They are an excellent starting point.</w:t>
       </w:r>
     </w:p>
@@ -4716,7 +4885,7 @@
         </w:rPr>
         <w:t xml:space="preserve"> Wikipedia article titled “</w:t>
       </w:r>
-      <w:hyperlink r:id="rId18" w:history="1">
+      <w:hyperlink r:id="rId19" w:history="1">
         <w:r>
           <w:rPr>
             <w:rStyle w:val="ad"/>
@@ -4968,6 +5137,7 @@
         <w:rPr>
           <w:lang w:val="en-US"/>
         </w:rPr>
+        <w:lastRenderedPageBreak/>
         <w:t xml:space="preserve">As always, I strongly </w:t>
       </w:r>
       <w:proofErr w:type="spellStart"/>
@@ -5136,14 +5306,7 @@
         <w:rPr>
           <w:lang w:val="en-US"/>
         </w:rPr>
-        <w:t xml:space="preserve"> data requires models that have low complexity (or high bias) to </w:t>
-      </w:r>
-      <w:r>
-        <w:rPr>
-          <w:lang w:val="en-US"/>
-        </w:rPr>
-        <w:lastRenderedPageBreak/>
-        <w:t>avoid overfitting the model to the data. I noticed that the Naive Bayes algorithm is among the simplest classifiers and as a result learns remarkably well from relatively small data sets.</w:t>
+        <w:t> data requires models that have low complexity (or high bias) to avoid overfitting the model to the data. I noticed that the Naive Bayes algorithm is among the simplest classifiers and as a result learns remarkably well from relatively small data sets.</w:t>
       </w:r>
     </w:p>
     <w:p>
@@ -5209,6 +5372,2140 @@
         </w:rPr>
         <w:t>Synthetic Data</w:t>
       </w:r>
+    </w:p>
+    <w:p>
+      <w:pPr>
+        <w:rPr>
+          <w:b/>
+          <w:bCs/>
+          <w:lang w:val="en-US"/>
+        </w:rPr>
+      </w:pPr>
+    </w:p>
+    <w:p>
+      <w:pPr>
+        <w:pStyle w:val="2"/>
+        <w:rPr>
+          <w:lang w:val="en-US"/>
+        </w:rPr>
+      </w:pPr>
+      <w:r>
+        <w:rPr>
+          <w:lang w:val="en-US"/>
+        </w:rPr>
+        <w:t>Log-normal distribution</w:t>
+      </w:r>
+    </w:p>
+    <w:p>
+      <w:pPr>
+        <w:rPr>
+          <w:lang w:val="en-US"/>
+        </w:rPr>
+      </w:pPr>
+      <w:r>
+        <w:rPr>
+          <w:lang w:val="en-US"/>
+        </w:rPr>
+        <w:t>In </w:t>
+      </w:r>
+      <w:hyperlink r:id="rId20" w:tooltip="Probability theory" w:history="1">
+        <w:r>
+          <w:rPr>
+            <w:rStyle w:val="ad"/>
+            <w:lang w:val="en-US"/>
+          </w:rPr>
+          <w:t>probability theory</w:t>
+        </w:r>
+      </w:hyperlink>
+      <w:r>
+        <w:rPr>
+          <w:lang w:val="en-US"/>
+        </w:rPr>
+        <w:t>, a </w:t>
+      </w:r>
+      <w:r>
+        <w:rPr>
+          <w:b/>
+          <w:bCs/>
+          <w:lang w:val="en-US"/>
+        </w:rPr>
+        <w:t>log-normal</w:t>
+      </w:r>
+      <w:r>
+        <w:rPr>
+          <w:lang w:val="en-US"/>
+        </w:rPr>
+        <w:t> (or </w:t>
+      </w:r>
+      <w:r>
+        <w:rPr>
+          <w:b/>
+          <w:bCs/>
+          <w:lang w:val="en-US"/>
+        </w:rPr>
+        <w:t>lognormal</w:t>
+      </w:r>
+      <w:r>
+        <w:rPr>
+          <w:lang w:val="en-US"/>
+        </w:rPr>
+        <w:t>) </w:t>
+      </w:r>
+      <w:r>
+        <w:rPr>
+          <w:b/>
+          <w:bCs/>
+          <w:lang w:val="en-US"/>
+        </w:rPr>
+        <w:t>distribution</w:t>
+      </w:r>
+      <w:r>
+        <w:rPr>
+          <w:lang w:val="en-US"/>
+        </w:rPr>
+        <w:t> is a continuous </w:t>
+      </w:r>
+      <w:hyperlink r:id="rId21" w:tooltip="Probability distribution" w:history="1">
+        <w:r>
+          <w:rPr>
+            <w:rStyle w:val="ad"/>
+            <w:lang w:val="en-US"/>
+          </w:rPr>
+          <w:t>probability distribution</w:t>
+        </w:r>
+      </w:hyperlink>
+      <w:r>
+        <w:rPr>
+          <w:lang w:val="en-US"/>
+        </w:rPr>
+        <w:t> of a </w:t>
+      </w:r>
+      <w:hyperlink r:id="rId22" w:tooltip="Random variable" w:history="1">
+        <w:r>
+          <w:rPr>
+            <w:rStyle w:val="ad"/>
+            <w:lang w:val="en-US"/>
+          </w:rPr>
+          <w:t>random variable</w:t>
+        </w:r>
+      </w:hyperlink>
+      <w:r>
+        <w:rPr>
+          <w:lang w:val="en-US"/>
+        </w:rPr>
+        <w:t> whose </w:t>
+      </w:r>
+      <w:hyperlink r:id="rId23" w:tooltip="Logarithm" w:history="1">
+        <w:r>
+          <w:rPr>
+            <w:rStyle w:val="ad"/>
+            <w:lang w:val="en-US"/>
+          </w:rPr>
+          <w:t>logarithm</w:t>
+        </w:r>
+      </w:hyperlink>
+      <w:r>
+        <w:rPr>
+          <w:lang w:val="en-US"/>
+        </w:rPr>
+        <w:t> is </w:t>
+      </w:r>
+      <w:hyperlink r:id="rId24" w:tooltip="Normal distribution" w:history="1">
+        <w:r>
+          <w:rPr>
+            <w:rStyle w:val="ad"/>
+            <w:lang w:val="en-US"/>
+          </w:rPr>
+          <w:t>normally distributed</w:t>
+        </w:r>
+      </w:hyperlink>
+      <w:r>
+        <w:rPr>
+          <w:lang w:val="en-US"/>
+        </w:rPr>
+        <w:t>. </w:t>
+      </w:r>
+    </w:p>
+    <w:p>
+      <w:pPr>
+        <w:rPr>
+          <w:lang w:val="en-US"/>
+        </w:rPr>
+      </w:pPr>
+      <w:r>
+        <w:rPr>
+          <w:lang w:val="en-US"/>
+        </w:rPr>
+        <w:t>If we assume that some data is not normally distributed but is described by the </w:t>
+      </w:r>
+      <w:hyperlink r:id="rId25" w:history="1">
+        <w:r>
+          <w:rPr>
+            <w:rStyle w:val="ad"/>
+            <w:lang w:val="en-US"/>
+          </w:rPr>
+          <w:t>log-normal distribution</w:t>
+        </w:r>
+      </w:hyperlink>
+      <w:r>
+        <w:rPr>
+          <w:lang w:val="en-US"/>
+        </w:rPr>
+        <w:t>, it can easily be transformed to a normal distribution</w:t>
+      </w:r>
+      <w:r>
+        <w:rPr>
+          <w:lang w:val="en-US"/>
+        </w:rPr>
+        <w:t xml:space="preserve">. </w:t>
+      </w:r>
+      <w:r>
+        <w:rPr>
+          <w:lang w:val="en-US"/>
+        </w:rPr>
+        <w:t>The lognormal distribution is suitable for describing salaries, price of securities, urban population, number of comments on articles on the internet, etc. However, to apply this procedure, the underlying distribution does not necessarily have to be lognormal; you can try to apply this transformation to any distribution with a heavy right tail. Furthermore, one can try to use other similar transformations, formulating their own hypotheses on how to approximate the available distribution to a normal. Examples of such transformations are </w:t>
+      </w:r>
+      <w:hyperlink r:id="rId26" w:history="1">
+        <w:r>
+          <w:rPr>
+            <w:rStyle w:val="ad"/>
+            <w:lang w:val="en-US"/>
+          </w:rPr>
+          <w:t>Box-Cox transformation</w:t>
+        </w:r>
+      </w:hyperlink>
+      <w:r>
+        <w:rPr>
+          <w:lang w:val="en-US"/>
+        </w:rPr>
+        <w:t> (logarithm is a special case of the Box-Cox transformation) or </w:t>
+      </w:r>
+      <w:hyperlink r:id="rId27" w:history="1">
+        <w:r>
+          <w:rPr>
+            <w:rStyle w:val="ad"/>
+            <w:lang w:val="en-US"/>
+          </w:rPr>
+          <w:t>Yeo-Johnson transformation</w:t>
+        </w:r>
+      </w:hyperlink>
+      <w:r>
+        <w:rPr>
+          <w:lang w:val="en-US"/>
+        </w:rPr>
+        <w:t> (extends the range of applicability to negative numbers). In addition, you can also try adding a constant to the feature</w:t>
+      </w:r>
+      <w:r>
+        <w:rPr>
+          <w:rFonts w:ascii="Arial" w:hAnsi="Arial" w:cs="Arial"/>
+          <w:lang w:val="en-US"/>
+        </w:rPr>
+        <w:t> </w:t>
+      </w:r>
+      <w:r>
+        <w:rPr>
+          <w:rFonts w:ascii="Aptos" w:hAnsi="Aptos" w:cs="Aptos"/>
+          <w:lang w:val="en-US"/>
+        </w:rPr>
+        <w:t>—</w:t>
+      </w:r>
+      <w:r>
+        <w:rPr>
+          <w:rFonts w:ascii="Arial" w:hAnsi="Arial" w:cs="Arial"/>
+          <w:lang w:val="en-US"/>
+        </w:rPr>
+        <w:t> </w:t>
+      </w:r>
+      <w:r>
+        <w:rPr>
+          <w:lang w:val="en-US"/>
+        </w:rPr>
+        <w:t>np.log (x + const).</w:t>
+      </w:r>
+    </w:p>
+    <w:p>
+      <w:pPr>
+        <w:pStyle w:val="2"/>
+      </w:pPr>
+      <w:proofErr w:type="spellStart"/>
+      <w:r>
+        <w:t>How</w:t>
+      </w:r>
+      <w:proofErr w:type="spellEnd"/>
+      <w:r>
+        <w:t xml:space="preserve"> </w:t>
+      </w:r>
+      <w:proofErr w:type="spellStart"/>
+      <w:r>
+        <w:t>to</w:t>
+      </w:r>
+      <w:proofErr w:type="spellEnd"/>
+      <w:r>
+        <w:t xml:space="preserve"> Test </w:t>
+      </w:r>
+      <w:proofErr w:type="spellStart"/>
+      <w:r>
+        <w:t>for</w:t>
+      </w:r>
+      <w:proofErr w:type="spellEnd"/>
+      <w:r>
+        <w:t xml:space="preserve"> </w:t>
+      </w:r>
+      <w:proofErr w:type="spellStart"/>
+      <w:r>
+        <w:t>Normality</w:t>
+      </w:r>
+      <w:proofErr w:type="spellEnd"/>
+    </w:p>
+    <w:p>
+      <w:pPr>
+        <w:pStyle w:val="a7"/>
+        <w:numPr>
+          <w:ilvl w:val="0"/>
+          <w:numId w:val="38"/>
+        </w:numPr>
+        <w:rPr>
+          <w:b/>
+          <w:bCs/>
+          <w:lang w:val="en-US"/>
+        </w:rPr>
+      </w:pPr>
+      <w:hyperlink r:id="rId28" w:history="1">
+        <w:r>
+          <w:rPr>
+            <w:rStyle w:val="ad"/>
+            <w:lang w:val="en-US"/>
+          </w:rPr>
+          <w:t xml:space="preserve">Q </w:t>
+        </w:r>
+        <w:proofErr w:type="spellStart"/>
+        <w:r>
+          <w:rPr>
+            <w:rStyle w:val="ad"/>
+            <w:lang w:val="en-US"/>
+          </w:rPr>
+          <w:t>Q</w:t>
+        </w:r>
+        <w:proofErr w:type="spellEnd"/>
+        <w:r>
+          <w:rPr>
+            <w:rStyle w:val="ad"/>
+            <w:lang w:val="en-US"/>
+          </w:rPr>
+          <w:t xml:space="preserve"> plot </w:t>
+        </w:r>
+      </w:hyperlink>
+      <w:r>
+        <w:rPr>
+          <w:lang w:val="en-US"/>
+        </w:rPr>
+        <w:t xml:space="preserve">compares two different distributions. If the two sets of data came from the same distribution, the points will fall on a </w:t>
+      </w:r>
+      <w:proofErr w:type="gramStart"/>
+      <w:r>
+        <w:rPr>
+          <w:lang w:val="en-US"/>
+        </w:rPr>
+        <w:t>45 degree</w:t>
+      </w:r>
+      <w:proofErr w:type="gramEnd"/>
+      <w:r>
+        <w:rPr>
+          <w:lang w:val="en-US"/>
+        </w:rPr>
+        <w:t xml:space="preserve"> reference line. To use this type of graph for the assumption of normality, compare your data to data from a distribution with </w:t>
+      </w:r>
+      <w:r>
+        <w:rPr>
+          <w:i/>
+          <w:iCs/>
+          <w:lang w:val="en-US"/>
+        </w:rPr>
+        <w:t>known </w:t>
+      </w:r>
+      <w:r>
+        <w:rPr>
+          <w:lang w:val="en-US"/>
+        </w:rPr>
+        <w:t>normality.</w:t>
+      </w:r>
+    </w:p>
+    <w:p>
+      <w:pPr>
+        <w:numPr>
+          <w:ilvl w:val="0"/>
+          <w:numId w:val="38"/>
+        </w:numPr>
+        <w:rPr>
+          <w:lang w:val="en-US"/>
+        </w:rPr>
+      </w:pPr>
+      <w:r>
+        <w:rPr>
+          <w:b/>
+          <w:bCs/>
+          <w:lang w:val="en-US"/>
+        </w:rPr>
+        <w:lastRenderedPageBreak/>
+        <w:t>Boxplot</w:t>
+      </w:r>
+      <w:r>
+        <w:rPr>
+          <w:lang w:val="en-US"/>
+        </w:rPr>
+        <w:t>.</w:t>
+      </w:r>
+      <w:r>
+        <w:rPr>
+          <w:lang w:val="en-US"/>
+        </w:rPr>
+        <w:br/>
+        <w:t>Draw a boxplot of your data. If your data comes from a </w:t>
+      </w:r>
+      <w:hyperlink r:id="rId29" w:history="1">
+        <w:r>
+          <w:rPr>
+            <w:rStyle w:val="ad"/>
+            <w:lang w:val="en-US"/>
+          </w:rPr>
+          <w:t>normal distribution</w:t>
+        </w:r>
+      </w:hyperlink>
+      <w:r>
+        <w:rPr>
+          <w:lang w:val="en-US"/>
+        </w:rPr>
+        <w:t>, the box will be </w:t>
+      </w:r>
+      <w:hyperlink r:id="rId30" w:history="1">
+        <w:r>
+          <w:rPr>
+            <w:rStyle w:val="ad"/>
+            <w:lang w:val="en-US"/>
+          </w:rPr>
+          <w:t>symmetrical</w:t>
+        </w:r>
+      </w:hyperlink>
+      <w:r>
+        <w:rPr>
+          <w:lang w:val="en-US"/>
+        </w:rPr>
+        <w:t> with the </w:t>
+      </w:r>
+      <w:hyperlink r:id="rId31" w:history="1">
+        <w:r>
+          <w:rPr>
+            <w:rStyle w:val="ad"/>
+            <w:lang w:val="en-US"/>
+          </w:rPr>
+          <w:t>mean </w:t>
+        </w:r>
+      </w:hyperlink>
+      <w:r>
+        <w:rPr>
+          <w:lang w:val="en-US"/>
+        </w:rPr>
+        <w:t>and </w:t>
+      </w:r>
+      <w:hyperlink r:id="rId32" w:anchor="median" w:history="1">
+        <w:r>
+          <w:rPr>
+            <w:rStyle w:val="ad"/>
+            <w:lang w:val="en-US"/>
+          </w:rPr>
+          <w:t>median </w:t>
+        </w:r>
+      </w:hyperlink>
+      <w:r>
+        <w:rPr>
+          <w:lang w:val="en-US"/>
+        </w:rPr>
+        <w:t>in the center. If the data meets the assumption of normality, there should also be few </w:t>
+      </w:r>
+      <w:hyperlink r:id="rId33" w:history="1">
+        <w:r>
+          <w:rPr>
+            <w:rStyle w:val="ad"/>
+            <w:lang w:val="en-US"/>
+          </w:rPr>
+          <w:t>outliers</w:t>
+        </w:r>
+      </w:hyperlink>
+      <w:r>
+        <w:rPr>
+          <w:lang w:val="en-US"/>
+        </w:rPr>
+        <w:t>.</w:t>
+      </w:r>
+    </w:p>
+    <w:p>
+      <w:pPr>
+        <w:numPr>
+          <w:ilvl w:val="0"/>
+          <w:numId w:val="38"/>
+        </w:numPr>
+        <w:rPr>
+          <w:lang w:val="en-US"/>
+        </w:rPr>
+      </w:pPr>
+      <w:r>
+        <w:rPr>
+          <w:b/>
+          <w:bCs/>
+          <w:lang w:val="en-US"/>
+        </w:rPr>
+        <w:t>Normal Probability Plot.</w:t>
+      </w:r>
+      <w:r>
+        <w:rPr>
+          <w:lang w:val="en-US"/>
+        </w:rPr>
+        <w:br/>
+        <w:t>The </w:t>
+      </w:r>
+      <w:hyperlink r:id="rId34" w:history="1">
+        <w:r>
+          <w:rPr>
+            <w:rStyle w:val="ad"/>
+            <w:lang w:val="en-US"/>
+          </w:rPr>
+          <w:t>normal probability plot</w:t>
+        </w:r>
+      </w:hyperlink>
+      <w:r>
+        <w:rPr>
+          <w:lang w:val="en-US"/>
+        </w:rPr>
+        <w:t> was designed specifically to test for the assumption of normality. If your data comes from a normal distribution, the points on the graph will form a line.</w:t>
+      </w:r>
+    </w:p>
+    <w:p>
+      <w:pPr>
+        <w:numPr>
+          <w:ilvl w:val="0"/>
+          <w:numId w:val="38"/>
+        </w:numPr>
+        <w:rPr>
+          <w:lang w:val="en-US"/>
+        </w:rPr>
+      </w:pPr>
+      <w:r>
+        <w:rPr>
+          <w:b/>
+          <w:bCs/>
+          <w:lang w:val="en-US"/>
+        </w:rPr>
+        <w:t>Histogram.</w:t>
+      </w:r>
+      <w:r>
+        <w:rPr>
+          <w:lang w:val="en-US"/>
+        </w:rPr>
+        <w:br/>
+        <w:t>The popular </w:t>
+      </w:r>
+      <w:hyperlink r:id="rId35" w:history="1">
+        <w:r>
+          <w:rPr>
+            <w:rStyle w:val="ad"/>
+            <w:lang w:val="en-US"/>
+          </w:rPr>
+          <w:t>histogram </w:t>
+        </w:r>
+      </w:hyperlink>
+      <w:r>
+        <w:rPr>
+          <w:lang w:val="en-US"/>
+        </w:rPr>
+        <w:t>can give you a good idea about whether your data meets the assumption. If your data looks like a bell curve: then it’s probably normal.</w:t>
+      </w:r>
+    </w:p>
+    <w:p>
+      <w:pPr>
+        <w:numPr>
+          <w:ilvl w:val="0"/>
+          <w:numId w:val="38"/>
+        </w:numPr>
+        <w:rPr>
+          <w:lang w:val="en-US"/>
+        </w:rPr>
+      </w:pPr>
+      <w:r>
+        <w:rPr>
+          <w:lang w:val="en-US"/>
+        </w:rPr>
+        <w:t>Check Skewness and Kurtosis of the sampled data. Skewness = 0 and kurtosis = 3 are typical for a normal distribution, so the farther away they are from these values, the more non-normal the distribution.</w:t>
+      </w:r>
+    </w:p>
+    <w:p>
+      <w:pPr>
+        <w:pStyle w:val="2"/>
+        <w:rPr>
+          <w:b/>
+          <w:bCs/>
+          <w:lang w:val="en-US"/>
+        </w:rPr>
+      </w:pPr>
+      <w:r>
+        <w:rPr>
+          <w:lang w:val="en-US"/>
+        </w:rPr>
+        <w:t>Statistical Tests for Normality</w:t>
+      </w:r>
+    </w:p>
+    <w:p>
+      <w:pPr>
+        <w:rPr>
+          <w:lang w:val="en-US"/>
+        </w:rPr>
+      </w:pPr>
+      <w:r>
+        <w:rPr>
+          <w:lang w:val="en-US"/>
+        </w:rPr>
+        <w:t>You’ve got </w:t>
+      </w:r>
+      <w:r>
+        <w:rPr>
+          <w:i/>
+          <w:iCs/>
+          <w:lang w:val="en-US"/>
+        </w:rPr>
+        <w:t>lots</w:t>
+      </w:r>
+      <w:r>
+        <w:rPr>
+          <w:lang w:val="en-US"/>
+        </w:rPr>
+        <w:t> of options to test for normality. Most of these are included with statistical packages like </w:t>
+      </w:r>
+      <w:hyperlink r:id="rId36" w:history="1">
+        <w:r>
+          <w:rPr>
+            <w:rStyle w:val="ad"/>
+            <w:lang w:val="en-US"/>
+          </w:rPr>
+          <w:t>SPSS</w:t>
+        </w:r>
+      </w:hyperlink>
+      <w:r>
+        <w:rPr>
+          <w:lang w:val="en-US"/>
+        </w:rPr>
+        <w:t>.</w:t>
+      </w:r>
+    </w:p>
+    <w:p>
+      <w:pPr>
+        <w:numPr>
+          <w:ilvl w:val="0"/>
+          <w:numId w:val="39"/>
+        </w:numPr>
+        <w:rPr>
+          <w:lang w:val="en-US"/>
+        </w:rPr>
+      </w:pPr>
+      <w:hyperlink r:id="rId37" w:history="1">
+        <w:r>
+          <w:rPr>
+            <w:rStyle w:val="ad"/>
+            <w:b/>
+            <w:bCs/>
+            <w:lang w:val="en-US"/>
+          </w:rPr>
+          <w:t>Chi-square normality test</w:t>
+        </w:r>
+      </w:hyperlink>
+      <w:r>
+        <w:rPr>
+          <w:lang w:val="en-US"/>
+        </w:rPr>
+        <w:t>. You can use a chi square test for normality. The advantage is that it’s relatively easy to use, but it isn’t a very strong test. If you have a small sample (under 20), it may be the </w:t>
+      </w:r>
+      <w:r>
+        <w:rPr>
+          <w:i/>
+          <w:iCs/>
+          <w:lang w:val="en-US"/>
+        </w:rPr>
+        <w:t>only</w:t>
+      </w:r>
+      <w:r>
+        <w:rPr>
+          <w:lang w:val="en-US"/>
+        </w:rPr>
+        <w:t> test you can use. For larger samples, you’re much better off choosing another option.</w:t>
+      </w:r>
+    </w:p>
+    <w:p>
+      <w:pPr>
+        <w:numPr>
+          <w:ilvl w:val="0"/>
+          <w:numId w:val="39"/>
+        </w:numPr>
+      </w:pPr>
+      <w:r>
+        <w:rPr>
+          <w:b/>
+          <w:bCs/>
+          <w:lang w:val="en-US"/>
+        </w:rPr>
+        <w:t>D’Agostino-Pearson Test</w:t>
+      </w:r>
+      <w:r>
+        <w:rPr>
+          <w:lang w:val="en-US"/>
+        </w:rPr>
+        <w:t xml:space="preserve">. This uses skewness and kurtosis to see if your data matches normal data. </w:t>
+      </w:r>
+      <w:r>
+        <w:t xml:space="preserve">It </w:t>
+      </w:r>
+      <w:proofErr w:type="spellStart"/>
+      <w:r>
+        <w:t>requires</w:t>
+      </w:r>
+      <w:proofErr w:type="spellEnd"/>
+      <w:r>
+        <w:t xml:space="preserve"> </w:t>
+      </w:r>
+      <w:proofErr w:type="spellStart"/>
+      <w:r>
+        <w:t>your</w:t>
+      </w:r>
+      <w:proofErr w:type="spellEnd"/>
+      <w:r>
+        <w:t xml:space="preserve"> </w:t>
+      </w:r>
+      <w:proofErr w:type="spellStart"/>
+      <w:r>
+        <w:t>sample</w:t>
+      </w:r>
+      <w:proofErr w:type="spellEnd"/>
+      <w:r>
+        <w:t xml:space="preserve"> </w:t>
+      </w:r>
+      <w:proofErr w:type="spellStart"/>
+      <w:r>
+        <w:t>size</w:t>
+      </w:r>
+      <w:proofErr w:type="spellEnd"/>
+      <w:r>
+        <w:t xml:space="preserve"> </w:t>
+      </w:r>
+      <w:proofErr w:type="spellStart"/>
+      <w:r>
+        <w:t>to</w:t>
+      </w:r>
+      <w:proofErr w:type="spellEnd"/>
+      <w:r>
+        <w:t xml:space="preserve"> </w:t>
+      </w:r>
+      <w:proofErr w:type="spellStart"/>
+      <w:r>
+        <w:t>be</w:t>
+      </w:r>
+      <w:proofErr w:type="spellEnd"/>
+      <w:r>
+        <w:t xml:space="preserve"> </w:t>
+      </w:r>
+      <w:proofErr w:type="spellStart"/>
+      <w:r>
+        <w:t>over</w:t>
+      </w:r>
+      <w:proofErr w:type="spellEnd"/>
+      <w:r>
+        <w:t xml:space="preserve"> 20.</w:t>
+      </w:r>
+    </w:p>
+    <w:p>
+      <w:pPr>
+        <w:numPr>
+          <w:ilvl w:val="0"/>
+          <w:numId w:val="39"/>
+        </w:numPr>
+        <w:rPr>
+          <w:lang w:val="en-US"/>
+        </w:rPr>
+      </w:pPr>
+      <w:r>
+        <w:rPr>
+          <w:b/>
+          <w:bCs/>
+          <w:lang w:val="en-US"/>
+        </w:rPr>
+        <w:t>Jarque-Bera Test</w:t>
+      </w:r>
+      <w:r>
+        <w:rPr>
+          <w:lang w:val="en-US"/>
+        </w:rPr>
+        <w:t>. This common test is also relatively straightforward. Like the D’Agostino-Pearson, the basic idea is that it tests the </w:t>
+      </w:r>
+      <w:hyperlink r:id="rId38" w:history="1">
+        <w:r>
+          <w:rPr>
+            <w:rStyle w:val="ad"/>
+            <w:lang w:val="en-US"/>
+          </w:rPr>
+          <w:t>skew </w:t>
+        </w:r>
+      </w:hyperlink>
+      <w:r>
+        <w:rPr>
+          <w:lang w:val="en-US"/>
+        </w:rPr>
+        <w:t>and </w:t>
+      </w:r>
+      <w:hyperlink r:id="rId39" w:history="1">
+        <w:r>
+          <w:rPr>
+            <w:rStyle w:val="ad"/>
+            <w:lang w:val="en-US"/>
+          </w:rPr>
+          <w:t>kurtosis </w:t>
+        </w:r>
+      </w:hyperlink>
+      <w:r>
+        <w:rPr>
+          <w:lang w:val="en-US"/>
+        </w:rPr>
+        <w:t>of your data to see if it matches what you would expect from a normal distribution. The larger the JB statistic, the more the data deviates from the normal.</w:t>
+      </w:r>
+    </w:p>
+    <w:p>
+      <w:pPr>
+        <w:numPr>
+          <w:ilvl w:val="0"/>
+          <w:numId w:val="39"/>
+        </w:numPr>
+        <w:rPr>
+          <w:lang w:val="en-US"/>
+        </w:rPr>
+      </w:pPr>
+      <w:hyperlink r:id="rId40" w:history="1">
+        <w:r>
+          <w:rPr>
+            <w:rStyle w:val="ad"/>
+            <w:b/>
+            <w:bCs/>
+            <w:lang w:val="en-US"/>
+          </w:rPr>
+          <w:t>Kolmogorov-Smirnov Goodness of Fit Test</w:t>
+        </w:r>
+      </w:hyperlink>
+      <w:r>
+        <w:rPr>
+          <w:lang w:val="en-US"/>
+        </w:rPr>
+        <w:t>. This compares your data with a known distribution (i.e. a normal distribution).</w:t>
+      </w:r>
+    </w:p>
+    <w:p>
+      <w:pPr>
+        <w:numPr>
+          <w:ilvl w:val="0"/>
+          <w:numId w:val="39"/>
+        </w:numPr>
+        <w:rPr>
+          <w:lang w:val="en-US"/>
+        </w:rPr>
+      </w:pPr>
+      <w:hyperlink r:id="rId41" w:history="1">
+        <w:r>
+          <w:rPr>
+            <w:rStyle w:val="ad"/>
+            <w:b/>
+            <w:bCs/>
+            <w:lang w:val="en-US"/>
+          </w:rPr>
+          <w:t>Lilliefors Test</w:t>
+        </w:r>
+      </w:hyperlink>
+      <w:r>
+        <w:rPr>
+          <w:lang w:val="en-US"/>
+        </w:rPr>
+        <w:t>. The Lilliefors test calculates a test statistic T which you can compare to a </w:t>
+      </w:r>
+      <w:hyperlink r:id="rId42" w:history="1">
+        <w:r>
+          <w:rPr>
+            <w:rStyle w:val="ad"/>
+            <w:lang w:val="en-US"/>
+          </w:rPr>
+          <w:t>critical value</w:t>
+        </w:r>
+      </w:hyperlink>
+      <w:r>
+        <w:rPr>
+          <w:lang w:val="en-US"/>
+        </w:rPr>
+        <w:t>. If the test statistic is bigger than the critical value, it’s a sign that your data isn’t normal. It also computes a </w:t>
+      </w:r>
+      <w:hyperlink r:id="rId43" w:history="1">
+        <w:r>
+          <w:rPr>
+            <w:rStyle w:val="ad"/>
+            <w:lang w:val="en-US"/>
+          </w:rPr>
+          <w:t>p-value</w:t>
+        </w:r>
+      </w:hyperlink>
+      <w:r>
+        <w:rPr>
+          <w:lang w:val="en-US"/>
+        </w:rPr>
+        <w:t> for your distribution, which you compare to a </w:t>
+      </w:r>
+      <w:hyperlink r:id="rId44" w:history="1">
+        <w:r>
+          <w:rPr>
+            <w:rStyle w:val="ad"/>
+            <w:lang w:val="en-US"/>
+          </w:rPr>
+          <w:t>significance level</w:t>
+        </w:r>
+      </w:hyperlink>
+      <w:r>
+        <w:rPr>
+          <w:lang w:val="en-US"/>
+        </w:rPr>
+        <w:t>.</w:t>
+      </w:r>
+    </w:p>
+    <w:p>
+      <w:pPr>
+        <w:numPr>
+          <w:ilvl w:val="0"/>
+          <w:numId w:val="39"/>
+        </w:numPr>
+        <w:rPr>
+          <w:lang w:val="en-US"/>
+        </w:rPr>
+      </w:pPr>
+      <w:hyperlink r:id="rId45" w:history="1">
+        <w:r>
+          <w:rPr>
+            <w:rStyle w:val="ad"/>
+            <w:b/>
+            <w:bCs/>
+            <w:lang w:val="en-US"/>
+          </w:rPr>
+          <w:t>Shapiro-Wilk Test</w:t>
+        </w:r>
+      </w:hyperlink>
+      <w:r>
+        <w:rPr>
+          <w:lang w:val="en-US"/>
+        </w:rPr>
+        <w:t> This test will tell you if a random sample came from a normal distribution. The test gives you a W value; small values indicate your sample is </w:t>
+      </w:r>
+      <w:r>
+        <w:rPr>
+          <w:i/>
+          <w:iCs/>
+          <w:lang w:val="en-US"/>
+        </w:rPr>
+        <w:t>not </w:t>
+      </w:r>
+      <w:r>
+        <w:rPr>
+          <w:lang w:val="en-US"/>
+        </w:rPr>
+        <w:t>normally distributed.</w:t>
+      </w:r>
+      <w:r>
+        <w:rPr>
+          <w:b/>
+          <w:bCs/>
+          <w:lang w:val="en-US"/>
+        </w:rPr>
+        <w:t> </w:t>
+      </w:r>
+    </w:p>
+    <w:p>
+      <w:pPr>
+        <w:pStyle w:val="2"/>
+        <w:rPr>
+          <w:lang w:val="en-US"/>
+        </w:rPr>
+      </w:pPr>
+    </w:p>
+    <w:p>
+      <w:pPr>
+        <w:pStyle w:val="2"/>
+        <w:rPr>
+          <w:lang w:val="en-US"/>
+        </w:rPr>
+      </w:pPr>
+      <w:proofErr w:type="spellStart"/>
+      <w:r>
+        <w:t>Shapiro-Wilk</w:t>
+      </w:r>
+      <w:proofErr w:type="spellEnd"/>
+      <w:r>
+        <w:t xml:space="preserve"> </w:t>
+      </w:r>
+      <w:proofErr w:type="spellStart"/>
+      <w:r>
+        <w:t>test</w:t>
+      </w:r>
+      <w:proofErr w:type="spellEnd"/>
+      <w:r>
+        <w:t> </w:t>
+      </w:r>
+    </w:p>
+    <w:p>
+      <w:pPr>
+        <w:rPr>
+          <w:lang w:val="en-US"/>
+        </w:rPr>
+      </w:pPr>
+      <w:r>
+        <w:rPr>
+          <w:b/>
+          <w:bCs/>
+          <w:lang w:val="en-US"/>
+        </w:rPr>
+        <w:t>Shapiro-Wilk test</w:t>
+      </w:r>
+      <w:r>
+        <w:rPr>
+          <w:lang w:val="en-US"/>
+        </w:rPr>
+        <w:t> is a test of normality, it determines whether the given sample comes from the normal distribution or not. Shapiro-Wilk’s test or Shapiro test is a normality test in frequentist statistics. The null hypothesis of Shapiro’s test is that the population is distributed normally.</w:t>
+      </w:r>
+    </w:p>
+    <w:p>
+      <w:pPr>
+        <w:rPr>
+          <w:lang w:val="en-US"/>
+        </w:rPr>
+      </w:pPr>
+      <w:r>
+        <w:rPr>
+          <w:lang w:val="en-US"/>
+        </w:rPr>
+        <w:lastRenderedPageBreak/>
+        <w:t>Suppose a sample, say x</w:t>
+      </w:r>
+      <w:proofErr w:type="gramStart"/>
+      <w:r>
+        <w:rPr>
+          <w:vertAlign w:val="subscript"/>
+          <w:lang w:val="en-US"/>
+        </w:rPr>
+        <w:t>1</w:t>
+      </w:r>
+      <w:r>
+        <w:rPr>
+          <w:lang w:val="en-US"/>
+        </w:rPr>
+        <w:t>,x</w:t>
+      </w:r>
+      <w:proofErr w:type="gramEnd"/>
+      <w:r>
+        <w:rPr>
+          <w:vertAlign w:val="subscript"/>
+          <w:lang w:val="en-US"/>
+        </w:rPr>
+        <w:t>2</w:t>
+      </w:r>
+      <w:r>
+        <w:rPr>
+          <w:lang w:val="en-US"/>
+        </w:rPr>
+        <w:t>…….</w:t>
+      </w:r>
+      <w:proofErr w:type="spellStart"/>
+      <w:r>
+        <w:rPr>
+          <w:lang w:val="en-US"/>
+        </w:rPr>
+        <w:t>x</w:t>
+      </w:r>
+      <w:r>
+        <w:rPr>
+          <w:vertAlign w:val="subscript"/>
+          <w:lang w:val="en-US"/>
+        </w:rPr>
+        <w:t>n</w:t>
+      </w:r>
+      <w:proofErr w:type="spellEnd"/>
+      <w:r>
+        <w:rPr>
+          <w:lang w:val="en-US"/>
+        </w:rPr>
+        <w:t>,  has come from a normally distributed population. Then according to the Shapiro-Wilk’s tests null hypothesis test</w:t>
+      </w:r>
+    </w:p>
+    <w:p>
+      <w:pPr>
+        <w:jc w:val="center"/>
+        <w:rPr>
+          <w:lang w:val="en-US"/>
+        </w:rPr>
+      </w:pPr>
+      <w:r>
+        <w:rPr>
+          <w:lang w:val="en-US"/>
+        </w:rPr>
+        <w:t>W = (</w:t>
+      </w:r>
+      <w:proofErr w:type="spellStart"/>
+      <w:r>
+        <w:rPr>
+          <w:lang w:val="en-US"/>
+        </w:rPr>
+        <w:t>sum_i</w:t>
+      </w:r>
+      <w:proofErr w:type="spellEnd"/>
+      <w:r>
+        <w:rPr>
+          <w:lang w:val="en-US"/>
+        </w:rPr>
+        <w:t>=</w:t>
+      </w:r>
+      <w:proofErr w:type="gramStart"/>
+      <w:r>
+        <w:rPr>
+          <w:lang w:val="en-US"/>
+        </w:rPr>
+        <w:t>1..</w:t>
+      </w:r>
+      <w:proofErr w:type="gramEnd"/>
+      <w:r>
+        <w:rPr>
+          <w:lang w:val="en-US"/>
+        </w:rPr>
+        <w:t>n(</w:t>
+      </w:r>
+      <w:proofErr w:type="spellStart"/>
+      <w:r>
+        <w:rPr>
+          <w:lang w:val="en-US"/>
+        </w:rPr>
+        <w:t>aixi</w:t>
+      </w:r>
+      <w:proofErr w:type="spellEnd"/>
+      <w:r>
+        <w:rPr>
+          <w:lang w:val="en-US"/>
+        </w:rPr>
+        <w:t>))^2 / (</w:t>
+      </w:r>
+      <w:proofErr w:type="spellStart"/>
+      <w:r>
+        <w:rPr>
+          <w:lang w:val="en-US"/>
+        </w:rPr>
+        <w:t>sum_i</w:t>
+      </w:r>
+      <w:proofErr w:type="spellEnd"/>
+      <w:r>
+        <w:rPr>
+          <w:lang w:val="en-US"/>
+        </w:rPr>
+        <w:t>=1..n xi – mean(x))^2</w:t>
+      </w:r>
+    </w:p>
+    <w:p>
+      <w:r>
+        <w:drawing>
+          <wp:inline distT="0" distB="0" distL="0" distR="0" wp14:anchorId="63C69FE0" wp14:editId="12802C78">
+            <wp:extent cx="1895475" cy="466725"/>
+            <wp:effectExtent l="0" t="0" r="9525" b="9525"/>
+            <wp:docPr id="1679486562" name="Рисунок 2" descr="W=\frac{(\sum_{i=1}^n a_ix_{(i)})^2}{(\sum_{i=1}^n x_i - \bar{x})^2}   "/>
+            <wp:cNvGraphicFramePr>
+              <a:graphicFrameLocks xmlns:a="http://schemas.openxmlformats.org/drawingml/2006/main" noChangeAspect="1"/>
+            </wp:cNvGraphicFramePr>
+            <a:graphic xmlns:a="http://schemas.openxmlformats.org/drawingml/2006/main">
+              <a:graphicData uri="http://schemas.openxmlformats.org/drawingml/2006/picture">
+                <pic:pic xmlns:pic="http://schemas.openxmlformats.org/drawingml/2006/picture">
+                  <pic:nvPicPr>
+                    <pic:cNvPr id="0" name="Picture 6" descr="W=\frac{(\sum_{i=1}^n a_ix_{(i)})^2}{(\sum_{i=1}^n x_i - \bar{x})^2}   "/>
+                    <pic:cNvPicPr>
+                      <a:picLocks noChangeAspect="1" noChangeArrowheads="1"/>
+                    </pic:cNvPicPr>
+                  </pic:nvPicPr>
+                  <pic:blipFill>
+                    <a:blip r:embed="rId46">
+                      <a:extLst>
+                        <a:ext uri="{28A0092B-C50C-407E-A947-70E740481C1C}">
+                          <a14:useLocalDpi xmlns:a14="http://schemas.microsoft.com/office/drawing/2010/main" val="0"/>
+                        </a:ext>
+                      </a:extLst>
+                    </a:blip>
+                    <a:srcRect/>
+                    <a:stretch>
+                      <a:fillRect/>
+                    </a:stretch>
+                  </pic:blipFill>
+                  <pic:spPr bwMode="auto">
+                    <a:xfrm>
+                      <a:off x="0" y="0"/>
+                      <a:ext cx="1895475" cy="466725"/>
+                    </a:xfrm>
+                    <a:prstGeom prst="rect">
+                      <a:avLst/>
+                    </a:prstGeom>
+                    <a:noFill/>
+                    <a:ln>
+                      <a:noFill/>
+                    </a:ln>
+                  </pic:spPr>
+                </pic:pic>
+              </a:graphicData>
+            </a:graphic>
+          </wp:inline>
+        </w:drawing>
+      </w:r>
+    </w:p>
+    <w:p>
+      <w:pPr>
+        <w:rPr>
+          <w:i/>
+          <w:iCs/>
+        </w:rPr>
+      </w:pPr>
+      <w:proofErr w:type="spellStart"/>
+      <w:r>
+        <w:rPr>
+          <w:b/>
+          <w:bCs/>
+          <w:i/>
+          <w:iCs/>
+        </w:rPr>
+        <w:t>where</w:t>
+      </w:r>
+      <w:proofErr w:type="spellEnd"/>
+      <w:r>
+        <w:rPr>
+          <w:b/>
+          <w:bCs/>
+          <w:i/>
+          <w:iCs/>
+        </w:rPr>
+        <w:t>,</w:t>
+      </w:r>
+    </w:p>
+    <w:p>
+      <w:pPr>
+        <w:numPr>
+          <w:ilvl w:val="0"/>
+          <w:numId w:val="40"/>
+        </w:numPr>
+        <w:rPr>
+          <w:i/>
+          <w:iCs/>
+          <w:lang w:val="en-US"/>
+        </w:rPr>
+      </w:pPr>
+      <w:r>
+        <w:rPr>
+          <w:b/>
+          <w:bCs/>
+          <w:i/>
+          <w:iCs/>
+          <w:lang w:val="en-US"/>
+        </w:rPr>
+        <w:t>x</w:t>
+      </w:r>
+      <w:r>
+        <w:rPr>
+          <w:b/>
+          <w:bCs/>
+          <w:i/>
+          <w:iCs/>
+          <w:vertAlign w:val="subscript"/>
+          <w:lang w:val="en-US"/>
+        </w:rPr>
+        <w:t>(</w:t>
+      </w:r>
+      <w:proofErr w:type="spellStart"/>
+      <w:r>
+        <w:rPr>
+          <w:b/>
+          <w:bCs/>
+          <w:i/>
+          <w:iCs/>
+          <w:vertAlign w:val="subscript"/>
+          <w:lang w:val="en-US"/>
+        </w:rPr>
+        <w:t>i</w:t>
+      </w:r>
+      <w:proofErr w:type="spellEnd"/>
+      <w:proofErr w:type="gramStart"/>
+      <w:r>
+        <w:rPr>
+          <w:b/>
+          <w:bCs/>
+          <w:i/>
+          <w:iCs/>
+          <w:vertAlign w:val="subscript"/>
+          <w:lang w:val="en-US"/>
+        </w:rPr>
+        <w:t>) </w:t>
+      </w:r>
+      <w:r>
+        <w:rPr>
+          <w:i/>
+          <w:iCs/>
+          <w:lang w:val="en-US"/>
+        </w:rPr>
+        <w:t>:</w:t>
+      </w:r>
+      <w:proofErr w:type="gramEnd"/>
+      <w:r>
+        <w:rPr>
+          <w:i/>
+          <w:iCs/>
+          <w:lang w:val="en-US"/>
+        </w:rPr>
+        <w:t xml:space="preserve"> it is the </w:t>
+      </w:r>
+      <w:proofErr w:type="spellStart"/>
+      <w:r>
+        <w:rPr>
+          <w:i/>
+          <w:iCs/>
+          <w:lang w:val="en-US"/>
+        </w:rPr>
+        <w:t>ith</w:t>
+      </w:r>
+      <w:proofErr w:type="spellEnd"/>
+      <w:r>
+        <w:rPr>
+          <w:i/>
+          <w:iCs/>
+          <w:lang w:val="en-US"/>
+        </w:rPr>
+        <w:t xml:space="preserve"> smallest number in the given sample.</w:t>
+      </w:r>
+    </w:p>
+    <w:p>
+      <w:pPr>
+        <w:numPr>
+          <w:ilvl w:val="0"/>
+          <w:numId w:val="40"/>
+        </w:numPr>
+        <w:rPr>
+          <w:i/>
+          <w:iCs/>
+          <w:lang w:val="en-US"/>
+        </w:rPr>
+      </w:pPr>
+      <w:r>
+        <w:rPr>
+          <w:b/>
+          <w:bCs/>
+          <w:i/>
+          <w:iCs/>
+          <w:lang w:val="en-US"/>
+        </w:rPr>
+        <w:t>mean(x</w:t>
+      </w:r>
+      <w:proofErr w:type="gramStart"/>
+      <w:r>
+        <w:rPr>
+          <w:b/>
+          <w:bCs/>
+          <w:i/>
+          <w:iCs/>
+          <w:lang w:val="en-US"/>
+        </w:rPr>
+        <w:t>)</w:t>
+      </w:r>
+      <w:r>
+        <w:rPr>
+          <w:i/>
+          <w:iCs/>
+          <w:lang w:val="en-US"/>
+        </w:rPr>
+        <w:t> :</w:t>
+      </w:r>
+      <w:proofErr w:type="gramEnd"/>
+      <w:r>
+        <w:rPr>
+          <w:i/>
+          <w:iCs/>
+          <w:lang w:val="en-US"/>
+        </w:rPr>
+        <w:t xml:space="preserve"> ( x</w:t>
+      </w:r>
+      <w:r>
+        <w:rPr>
+          <w:i/>
+          <w:iCs/>
+          <w:vertAlign w:val="subscript"/>
+          <w:lang w:val="en-US"/>
+        </w:rPr>
+        <w:t>1</w:t>
+      </w:r>
+      <w:r>
+        <w:rPr>
+          <w:i/>
+          <w:iCs/>
+          <w:lang w:val="en-US"/>
+        </w:rPr>
+        <w:t>+x</w:t>
+      </w:r>
+      <w:r>
+        <w:rPr>
+          <w:i/>
+          <w:iCs/>
+          <w:vertAlign w:val="subscript"/>
+          <w:lang w:val="en-US"/>
+        </w:rPr>
+        <w:t>2</w:t>
+      </w:r>
+      <w:r>
+        <w:rPr>
+          <w:i/>
+          <w:iCs/>
+          <w:lang w:val="en-US"/>
+        </w:rPr>
+        <w:t>+……+</w:t>
+      </w:r>
+      <w:proofErr w:type="spellStart"/>
+      <w:r>
+        <w:rPr>
+          <w:i/>
+          <w:iCs/>
+          <w:lang w:val="en-US"/>
+        </w:rPr>
+        <w:t>x</w:t>
+      </w:r>
+      <w:r>
+        <w:rPr>
+          <w:i/>
+          <w:iCs/>
+          <w:vertAlign w:val="subscript"/>
+          <w:lang w:val="en-US"/>
+        </w:rPr>
+        <w:t>n</w:t>
+      </w:r>
+      <w:proofErr w:type="spellEnd"/>
+      <w:r>
+        <w:rPr>
+          <w:i/>
+          <w:iCs/>
+          <w:lang w:val="en-US"/>
+        </w:rPr>
+        <w:t xml:space="preserve">) / n </w:t>
+      </w:r>
+      <w:proofErr w:type="spellStart"/>
+      <w:r>
+        <w:rPr>
+          <w:i/>
+          <w:iCs/>
+          <w:lang w:val="en-US"/>
+        </w:rPr>
+        <w:t>i.e</w:t>
+      </w:r>
+      <w:proofErr w:type="spellEnd"/>
+      <w:r>
+        <w:rPr>
+          <w:i/>
+          <w:iCs/>
+          <w:lang w:val="en-US"/>
+        </w:rPr>
+        <w:t xml:space="preserve"> the sample mean.</w:t>
+      </w:r>
+    </w:p>
+    <w:p>
+      <w:pPr>
+        <w:numPr>
+          <w:ilvl w:val="0"/>
+          <w:numId w:val="40"/>
+        </w:numPr>
+        <w:rPr>
+          <w:i/>
+          <w:iCs/>
+          <w:lang w:val="en-US"/>
+        </w:rPr>
+      </w:pPr>
+      <w:proofErr w:type="gramStart"/>
+      <w:r>
+        <w:rPr>
+          <w:b/>
+          <w:bCs/>
+          <w:i/>
+          <w:iCs/>
+          <w:lang w:val="en-US"/>
+        </w:rPr>
+        <w:t>a</w:t>
+      </w:r>
+      <w:r>
+        <w:rPr>
+          <w:b/>
+          <w:bCs/>
+          <w:i/>
+          <w:iCs/>
+          <w:vertAlign w:val="subscript"/>
+          <w:lang w:val="en-US"/>
+        </w:rPr>
+        <w:t>i </w:t>
+      </w:r>
+      <w:r>
+        <w:rPr>
+          <w:i/>
+          <w:iCs/>
+          <w:lang w:val="en-US"/>
+        </w:rPr>
+        <w:t>:</w:t>
+      </w:r>
+      <w:proofErr w:type="gramEnd"/>
+      <w:r>
+        <w:rPr>
+          <w:i/>
+          <w:iCs/>
+          <w:lang w:val="en-US"/>
+        </w:rPr>
+        <w:t xml:space="preserve"> coefficient that can be calculated as (a</w:t>
+      </w:r>
+      <w:r>
+        <w:rPr>
+          <w:i/>
+          <w:iCs/>
+          <w:vertAlign w:val="subscript"/>
+          <w:lang w:val="en-US"/>
+        </w:rPr>
+        <w:t>1</w:t>
+      </w:r>
+      <w:r>
+        <w:rPr>
+          <w:i/>
+          <w:iCs/>
+          <w:lang w:val="en-US"/>
+        </w:rPr>
+        <w:t>,a</w:t>
+      </w:r>
+      <w:r>
+        <w:rPr>
+          <w:i/>
+          <w:iCs/>
+          <w:vertAlign w:val="subscript"/>
+          <w:lang w:val="en-US"/>
+        </w:rPr>
+        <w:t>2</w:t>
+      </w:r>
+      <w:r>
+        <w:rPr>
+          <w:i/>
+          <w:iCs/>
+          <w:lang w:val="en-US"/>
+        </w:rPr>
+        <w:t>,….,a</w:t>
+      </w:r>
+      <w:r>
+        <w:rPr>
+          <w:i/>
+          <w:iCs/>
+          <w:vertAlign w:val="subscript"/>
+          <w:lang w:val="en-US"/>
+        </w:rPr>
+        <w:t>n</w:t>
+      </w:r>
+      <w:r>
+        <w:rPr>
+          <w:i/>
+          <w:iCs/>
+          <w:lang w:val="en-US"/>
+        </w:rPr>
+        <w:t>) = (</w:t>
+      </w:r>
+      <w:proofErr w:type="spellStart"/>
+      <w:r>
+        <w:rPr>
+          <w:i/>
+          <w:iCs/>
+          <w:lang w:val="en-US"/>
+        </w:rPr>
+        <w:t>m</w:t>
+      </w:r>
+      <w:r>
+        <w:rPr>
+          <w:i/>
+          <w:iCs/>
+          <w:vertAlign w:val="superscript"/>
+          <w:lang w:val="en-US"/>
+        </w:rPr>
+        <w:t>T</w:t>
+      </w:r>
+      <w:proofErr w:type="spellEnd"/>
+      <w:r>
+        <w:rPr>
+          <w:i/>
+          <w:iCs/>
+          <w:vertAlign w:val="superscript"/>
+          <w:lang w:val="en-US"/>
+        </w:rPr>
+        <w:t> </w:t>
+      </w:r>
+      <w:r>
+        <w:rPr>
+          <w:i/>
+          <w:iCs/>
+          <w:lang w:val="en-US"/>
+        </w:rPr>
+        <w:t>V</w:t>
+      </w:r>
+      <w:r>
+        <w:rPr>
+          <w:i/>
+          <w:iCs/>
+          <w:vertAlign w:val="superscript"/>
+          <w:lang w:val="en-US"/>
+        </w:rPr>
+        <w:t>-1</w:t>
+      </w:r>
+      <w:r>
+        <w:rPr>
+          <w:i/>
+          <w:iCs/>
+          <w:lang w:val="en-US"/>
+        </w:rPr>
+        <w:t>)/C . Here V is the covariance matrix, m and C are the vector norms that can be calculated as C= || V</w:t>
+      </w:r>
+      <w:r>
+        <w:rPr>
+          <w:i/>
+          <w:iCs/>
+          <w:vertAlign w:val="superscript"/>
+          <w:lang w:val="en-US"/>
+        </w:rPr>
+        <w:t>-1</w:t>
+      </w:r>
+      <w:r>
+        <w:rPr>
+          <w:i/>
+          <w:iCs/>
+          <w:lang w:val="en-US"/>
+        </w:rPr>
+        <w:t> m || and m = (m</w:t>
+      </w:r>
+      <w:r>
+        <w:rPr>
+          <w:i/>
+          <w:iCs/>
+          <w:vertAlign w:val="subscript"/>
+          <w:lang w:val="en-US"/>
+        </w:rPr>
+        <w:t>1</w:t>
+      </w:r>
+      <w:r>
+        <w:rPr>
+          <w:i/>
+          <w:iCs/>
+          <w:lang w:val="en-US"/>
+        </w:rPr>
+        <w:t>, m</w:t>
+      </w:r>
+      <w:proofErr w:type="gramStart"/>
+      <w:r>
+        <w:rPr>
+          <w:i/>
+          <w:iCs/>
+          <w:vertAlign w:val="subscript"/>
+          <w:lang w:val="en-US"/>
+        </w:rPr>
+        <w:t>2</w:t>
+      </w:r>
+      <w:r>
+        <w:rPr>
+          <w:i/>
+          <w:iCs/>
+          <w:lang w:val="en-US"/>
+        </w:rPr>
+        <w:t>,…</w:t>
+      </w:r>
+      <w:proofErr w:type="gramEnd"/>
+      <w:r>
+        <w:rPr>
+          <w:i/>
+          <w:iCs/>
+          <w:lang w:val="en-US"/>
+        </w:rPr>
+        <w:t xml:space="preserve">…, </w:t>
+      </w:r>
+      <w:proofErr w:type="spellStart"/>
+      <w:r>
+        <w:rPr>
+          <w:i/>
+          <w:iCs/>
+          <w:lang w:val="en-US"/>
+        </w:rPr>
+        <w:t>m</w:t>
+      </w:r>
+      <w:r>
+        <w:rPr>
+          <w:i/>
+          <w:iCs/>
+          <w:vertAlign w:val="subscript"/>
+          <w:lang w:val="en-US"/>
+        </w:rPr>
+        <w:t>n</w:t>
+      </w:r>
+      <w:proofErr w:type="spellEnd"/>
+      <w:r>
+        <w:rPr>
+          <w:i/>
+          <w:iCs/>
+          <w:lang w:val="en-US"/>
+        </w:rPr>
+        <w:t> ).</w:t>
+      </w:r>
+    </w:p>
+    <w:tbl>
+      <w:tblPr>
+        <w:tblW w:w="9101" w:type="dxa"/>
+        <w:tblCellMar>
+          <w:left w:w="0" w:type="dxa"/>
+          <w:right w:w="0" w:type="dxa"/>
+        </w:tblCellMar>
+        <w:tblLook w:val="04A0" w:firstRow="1" w:lastRow="0" w:firstColumn="1" w:lastColumn="0" w:noHBand="0" w:noVBand="1"/>
+      </w:tblPr>
+      <w:tblGrid>
+        <w:gridCol w:w="9101"/>
+      </w:tblGrid>
+      <w:tr>
+        <w:tc>
+          <w:tcPr>
+            <w:tcW w:w="4353" w:type="dxa"/>
+            <w:tcBorders>
+              <w:top w:val="single" w:sz="2" w:space="0" w:color="DFDFDF"/>
+              <w:left w:val="single" w:sz="2" w:space="0" w:color="DFDFDF"/>
+              <w:bottom w:val="single" w:sz="2" w:space="0" w:color="DFDFDF"/>
+              <w:right w:val="single" w:sz="2" w:space="0" w:color="DFDFDF"/>
+            </w:tcBorders>
+            <w:tcMar>
+              <w:top w:w="210" w:type="dxa"/>
+              <w:left w:w="150" w:type="dxa"/>
+              <w:bottom w:w="210" w:type="dxa"/>
+              <w:right w:w="150" w:type="dxa"/>
+            </w:tcMar>
+            <w:vAlign w:val="center"/>
+            <w:hideMark/>
+          </w:tcPr>
+          <w:p>
+            <w:pPr>
+              <w:rPr>
+                <w:lang w:val="en-US"/>
+              </w:rPr>
+            </w:pPr>
+            <w:r>
+              <w:rPr>
+                <w:lang w:val="en-US"/>
+              </w:rPr>
+              <w:t xml:space="preserve"># </w:t>
+            </w:r>
+            <w:proofErr w:type="gramStart"/>
+            <w:r>
+              <w:rPr>
+                <w:lang w:val="en-US"/>
+              </w:rPr>
+              <w:t>import</w:t>
+            </w:r>
+            <w:proofErr w:type="gramEnd"/>
+            <w:r>
+              <w:rPr>
+                <w:lang w:val="en-US"/>
+              </w:rPr>
+              <w:t xml:space="preserve"> useful library</w:t>
+            </w:r>
+          </w:p>
+          <w:p>
+            <w:pPr>
+              <w:rPr>
+                <w:lang w:val="en-US"/>
+              </w:rPr>
+            </w:pPr>
+            <w:r>
+              <w:rPr>
+                <w:b/>
+                <w:bCs/>
+                <w:lang w:val="en-US"/>
+              </w:rPr>
+              <w:t>import</w:t>
+            </w:r>
+            <w:r>
+              <w:rPr>
+                <w:lang w:val="en-US"/>
+              </w:rPr>
+              <w:t xml:space="preserve"> </w:t>
+            </w:r>
+            <w:proofErr w:type="spellStart"/>
+            <w:r>
+              <w:rPr>
+                <w:lang w:val="en-US"/>
+              </w:rPr>
+              <w:t>numpy</w:t>
+            </w:r>
+            <w:proofErr w:type="spellEnd"/>
+            <w:r>
+              <w:rPr>
+                <w:lang w:val="en-US"/>
+              </w:rPr>
+              <w:t xml:space="preserve"> as np</w:t>
+            </w:r>
+          </w:p>
+          <w:p>
+            <w:pPr>
+              <w:rPr>
+                <w:lang w:val="en-US"/>
+              </w:rPr>
+            </w:pPr>
+            <w:r>
+              <w:rPr>
+                <w:b/>
+                <w:bCs/>
+                <w:lang w:val="en-US"/>
+              </w:rPr>
+              <w:t>from</w:t>
+            </w:r>
+            <w:r>
+              <w:rPr>
+                <w:lang w:val="en-US"/>
+              </w:rPr>
+              <w:t xml:space="preserve"> </w:t>
+            </w:r>
+            <w:proofErr w:type="spellStart"/>
+            <w:proofErr w:type="gramStart"/>
+            <w:r>
+              <w:rPr>
+                <w:lang w:val="en-US"/>
+              </w:rPr>
+              <w:t>scipy.stats</w:t>
+            </w:r>
+            <w:proofErr w:type="spellEnd"/>
+            <w:proofErr w:type="gramEnd"/>
+            <w:r>
+              <w:rPr>
+                <w:lang w:val="en-US"/>
+              </w:rPr>
+              <w:t xml:space="preserve"> </w:t>
+            </w:r>
+            <w:r>
+              <w:rPr>
+                <w:b/>
+                <w:bCs/>
+                <w:lang w:val="en-US"/>
+              </w:rPr>
+              <w:t>import</w:t>
+            </w:r>
+            <w:r>
+              <w:rPr>
+                <w:lang w:val="en-US"/>
+              </w:rPr>
+              <w:t xml:space="preserve"> </w:t>
+            </w:r>
+            <w:proofErr w:type="spellStart"/>
+            <w:r>
+              <w:rPr>
+                <w:lang w:val="en-US"/>
+              </w:rPr>
+              <w:t>shapiro</w:t>
+            </w:r>
+            <w:proofErr w:type="spellEnd"/>
+          </w:p>
+          <w:p>
+            <w:pPr>
+              <w:rPr>
+                <w:lang w:val="en-US"/>
+              </w:rPr>
+            </w:pPr>
+            <w:r>
+              <w:rPr>
+                <w:b/>
+                <w:bCs/>
+                <w:lang w:val="en-US"/>
+              </w:rPr>
+              <w:t>from</w:t>
+            </w:r>
+            <w:r>
+              <w:rPr>
+                <w:lang w:val="en-US"/>
+              </w:rPr>
+              <w:t xml:space="preserve"> </w:t>
+            </w:r>
+            <w:proofErr w:type="spellStart"/>
+            <w:proofErr w:type="gramStart"/>
+            <w:r>
+              <w:rPr>
+                <w:lang w:val="en-US"/>
+              </w:rPr>
+              <w:t>numpy.random</w:t>
+            </w:r>
+            <w:proofErr w:type="spellEnd"/>
+            <w:proofErr w:type="gramEnd"/>
+            <w:r>
+              <w:rPr>
+                <w:lang w:val="en-US"/>
+              </w:rPr>
+              <w:t xml:space="preserve"> </w:t>
+            </w:r>
+            <w:r>
+              <w:rPr>
+                <w:b/>
+                <w:bCs/>
+                <w:lang w:val="en-US"/>
+              </w:rPr>
+              <w:t>import</w:t>
+            </w:r>
+            <w:r>
+              <w:rPr>
+                <w:lang w:val="en-US"/>
+              </w:rPr>
+              <w:t xml:space="preserve"> </w:t>
+            </w:r>
+            <w:proofErr w:type="spellStart"/>
+            <w:r>
+              <w:rPr>
+                <w:lang w:val="en-US"/>
+              </w:rPr>
+              <w:t>randn</w:t>
+            </w:r>
+            <w:proofErr w:type="spellEnd"/>
+          </w:p>
+          <w:p>
+            <w:pPr>
+              <w:rPr>
+                <w:lang w:val="en-US"/>
+              </w:rPr>
+            </w:pPr>
+            <w:r>
+              <w:rPr>
+                <w:lang w:val="en-US"/>
+              </w:rPr>
+              <w:t> </w:t>
+            </w:r>
+          </w:p>
+          <w:p>
+            <w:pPr>
+              <w:rPr>
+                <w:lang w:val="en-US"/>
+              </w:rPr>
+            </w:pPr>
+            <w:r>
+              <w:rPr>
+                <w:lang w:val="en-US"/>
+              </w:rPr>
+              <w:t># Create data</w:t>
+            </w:r>
+          </w:p>
+          <w:p>
+            <w:pPr>
+              <w:rPr>
+                <w:lang w:val="en-US"/>
+              </w:rPr>
+            </w:pPr>
+            <w:proofErr w:type="spellStart"/>
+            <w:r>
+              <w:rPr>
+                <w:lang w:val="en-US"/>
+              </w:rPr>
+              <w:t>gfg_data</w:t>
+            </w:r>
+            <w:proofErr w:type="spellEnd"/>
+            <w:r>
+              <w:rPr>
+                <w:lang w:val="en-US"/>
+              </w:rPr>
+              <w:t xml:space="preserve"> </w:t>
+            </w:r>
+            <w:r>
+              <w:rPr>
+                <w:b/>
+                <w:bCs/>
+                <w:lang w:val="en-US"/>
+              </w:rPr>
+              <w:t>=</w:t>
+            </w:r>
+            <w:r>
+              <w:rPr>
+                <w:lang w:val="en-US"/>
+              </w:rPr>
+              <w:t xml:space="preserve"> </w:t>
+            </w:r>
+            <w:proofErr w:type="spellStart"/>
+            <w:proofErr w:type="gramStart"/>
+            <w:r>
+              <w:rPr>
+                <w:lang w:val="en-US"/>
+              </w:rPr>
+              <w:t>randn</w:t>
+            </w:r>
+            <w:proofErr w:type="spellEnd"/>
+            <w:r>
+              <w:rPr>
+                <w:lang w:val="en-US"/>
+              </w:rPr>
+              <w:t>(</w:t>
+            </w:r>
+            <w:proofErr w:type="gramEnd"/>
+            <w:r>
+              <w:rPr>
+                <w:lang w:val="en-US"/>
+              </w:rPr>
+              <w:t>500)</w:t>
+            </w:r>
+          </w:p>
+          <w:p>
+            <w:pPr>
+              <w:rPr>
+                <w:lang w:val="en-US"/>
+              </w:rPr>
+            </w:pPr>
+            <w:r>
+              <w:rPr>
+                <w:lang w:val="en-US"/>
+              </w:rPr>
+              <w:t> </w:t>
+            </w:r>
+          </w:p>
+          <w:p>
+            <w:pPr>
+              <w:rPr>
+                <w:lang w:val="en-US"/>
+              </w:rPr>
+            </w:pPr>
+            <w:r>
+              <w:rPr>
+                <w:lang w:val="en-US"/>
+              </w:rPr>
+              <w:t xml:space="preserve"># conduct </w:t>
+            </w:r>
+            <w:proofErr w:type="gramStart"/>
+            <w:r>
+              <w:rPr>
+                <w:lang w:val="en-US"/>
+              </w:rPr>
+              <w:t>the  Shapiro</w:t>
+            </w:r>
+            <w:proofErr w:type="gramEnd"/>
+            <w:r>
+              <w:rPr>
+                <w:lang w:val="en-US"/>
+              </w:rPr>
+              <w:t>-Wilk Test</w:t>
+            </w:r>
+          </w:p>
+          <w:p>
+            <w:pPr>
+              <w:rPr>
+                <w:lang w:val="en-US"/>
+              </w:rPr>
+            </w:pPr>
+            <w:proofErr w:type="spellStart"/>
+            <w:r>
+              <w:rPr>
+                <w:lang w:val="en-US"/>
+              </w:rPr>
+              <w:t>shapiro</w:t>
+            </w:r>
+            <w:proofErr w:type="spellEnd"/>
+            <w:r>
+              <w:rPr>
+                <w:lang w:val="en-US"/>
+              </w:rPr>
+              <w:t>(</w:t>
+            </w:r>
+            <w:proofErr w:type="spellStart"/>
+            <w:r>
+              <w:rPr>
+                <w:lang w:val="en-US"/>
+              </w:rPr>
+              <w:t>gfg_data</w:t>
+            </w:r>
+            <w:proofErr w:type="spellEnd"/>
+            <w:r>
+              <w:rPr>
+                <w:lang w:val="en-US"/>
+              </w:rPr>
+              <w:t>)</w:t>
+            </w:r>
+          </w:p>
+        </w:tc>
+      </w:tr>
+    </w:tbl>
+    <w:p>
+      <w:pPr>
+        <w:rPr>
+          <w:lang w:val="en-US"/>
+        </w:rPr>
+      </w:pPr>
+      <w:r>
+        <w:rPr>
+          <w:b/>
+          <w:bCs/>
+          <w:lang w:val="en-US"/>
+        </w:rPr>
+        <w:t>Output:</w:t>
+      </w:r>
+    </w:p>
+    <w:p>
+      <w:pPr>
+        <w:rPr>
+          <w:lang w:val="en-US"/>
+        </w:rPr>
+      </w:pPr>
+      <w:r>
+        <w:rPr>
+          <w:lang w:val="en-US"/>
+        </w:rPr>
+        <w:t>(0.9977102279663086, 0.7348126769065857)</w:t>
+      </w:r>
+    </w:p>
+    <w:p>
+      <w:pPr>
+        <w:rPr>
+          <w:lang w:val="en-US"/>
+        </w:rPr>
+      </w:pPr>
+      <w:r>
+        <w:rPr>
+          <w:b/>
+          <w:bCs/>
+          <w:lang w:val="en-US"/>
+        </w:rPr>
+        <w:t>Output Interpretation:</w:t>
+      </w:r>
+    </w:p>
+    <w:p>
+      <w:pPr>
+        <w:rPr>
+          <w:lang w:val="en-US"/>
+        </w:rPr>
+      </w:pPr>
+      <w:r>
+        <w:rPr>
+          <w:lang w:val="en-US"/>
+        </w:rPr>
+        <w:t xml:space="preserve">Since in the above example, the p-value is 0.73 which is more than the </w:t>
+      </w:r>
+      <w:proofErr w:type="gramStart"/>
+      <w:r>
+        <w:rPr>
+          <w:lang w:val="en-US"/>
+        </w:rPr>
+        <w:t>threshold(</w:t>
+      </w:r>
+      <w:proofErr w:type="gramEnd"/>
+      <w:r>
+        <w:rPr>
+          <w:lang w:val="en-US"/>
+        </w:rPr>
+        <w:t>0.05) which is the alpha(0.05) then we fail to reject the null hypothesis i.e. we do not have sufficient evidence to say that sample does not come from a normal distribution.</w:t>
+      </w:r>
+    </w:p>
+    <w:p>
+      <w:pPr>
+        <w:rPr>
+          <w:lang w:val="en-US"/>
+        </w:rPr>
+      </w:pPr>
     </w:p>
     <w:sectPr>
       <w:pgSz w:w="11906" w:h="16838"/>
@@ -6059,6 +8356,119 @@
     </w:lvl>
   </w:abstractNum>
   <w:abstractNum w:abstractNumId="6" w15:restartNumberingAfterBreak="0">
+    <w:nsid w:val="25E61005"/>
+    <w:multiLevelType w:val="multilevel"/>
+    <w:tmpl w:val="68ECA618"/>
+    <w:lvl w:ilvl="0">
+      <w:start w:val="1"/>
+      <w:numFmt w:val="decimal"/>
+      <w:lvlText w:val="%1."/>
+      <w:lvlJc w:val="left"/>
+      <w:pPr>
+        <w:tabs>
+          <w:tab w:val="num" w:pos="720"/>
+        </w:tabs>
+        <w:ind w:left="720" w:hanging="360"/>
+      </w:pPr>
+    </w:lvl>
+    <w:lvl w:ilvl="1" w:tentative="1">
+      <w:start w:val="1"/>
+      <w:numFmt w:val="decimal"/>
+      <w:lvlText w:val="%2."/>
+      <w:lvlJc w:val="left"/>
+      <w:pPr>
+        <w:tabs>
+          <w:tab w:val="num" w:pos="1440"/>
+        </w:tabs>
+        <w:ind w:left="1440" w:hanging="360"/>
+      </w:pPr>
+    </w:lvl>
+    <w:lvl w:ilvl="2" w:tentative="1">
+      <w:start w:val="1"/>
+      <w:numFmt w:val="decimal"/>
+      <w:lvlText w:val="%3."/>
+      <w:lvlJc w:val="left"/>
+      <w:pPr>
+        <w:tabs>
+          <w:tab w:val="num" w:pos="2160"/>
+        </w:tabs>
+        <w:ind w:left="2160" w:hanging="360"/>
+      </w:pPr>
+    </w:lvl>
+    <w:lvl w:ilvl="3" w:tentative="1">
+      <w:start w:val="1"/>
+      <w:numFmt w:val="decimal"/>
+      <w:lvlText w:val="%4."/>
+      <w:lvlJc w:val="left"/>
+      <w:pPr>
+        <w:tabs>
+          <w:tab w:val="num" w:pos="2880"/>
+        </w:tabs>
+        <w:ind w:left="2880" w:hanging="360"/>
+      </w:pPr>
+    </w:lvl>
+    <w:lvl w:ilvl="4" w:tentative="1">
+      <w:start w:val="1"/>
+      <w:numFmt w:val="decimal"/>
+      <w:lvlText w:val="%5."/>
+      <w:lvlJc w:val="left"/>
+      <w:pPr>
+        <w:tabs>
+          <w:tab w:val="num" w:pos="3600"/>
+        </w:tabs>
+        <w:ind w:left="3600" w:hanging="360"/>
+      </w:pPr>
+    </w:lvl>
+    <w:lvl w:ilvl="5" w:tentative="1">
+      <w:start w:val="1"/>
+      <w:numFmt w:val="decimal"/>
+      <w:lvlText w:val="%6."/>
+      <w:lvlJc w:val="left"/>
+      <w:pPr>
+        <w:tabs>
+          <w:tab w:val="num" w:pos="4320"/>
+        </w:tabs>
+        <w:ind w:left="4320" w:hanging="360"/>
+      </w:pPr>
+    </w:lvl>
+    <w:lvl w:ilvl="6" w:tentative="1">
+      <w:start w:val="1"/>
+      <w:numFmt w:val="decimal"/>
+      <w:lvlText w:val="%7."/>
+      <w:lvlJc w:val="left"/>
+      <w:pPr>
+        <w:tabs>
+          <w:tab w:val="num" w:pos="5040"/>
+        </w:tabs>
+        <w:ind w:left="5040" w:hanging="360"/>
+      </w:pPr>
+    </w:lvl>
+    <w:lvl w:ilvl="7" w:tentative="1">
+      <w:start w:val="1"/>
+      <w:numFmt w:val="decimal"/>
+      <w:lvlText w:val="%8."/>
+      <w:lvlJc w:val="left"/>
+      <w:pPr>
+        <w:tabs>
+          <w:tab w:val="num" w:pos="5760"/>
+        </w:tabs>
+        <w:ind w:left="5760" w:hanging="360"/>
+      </w:pPr>
+    </w:lvl>
+    <w:lvl w:ilvl="8" w:tentative="1">
+      <w:start w:val="1"/>
+      <w:numFmt w:val="decimal"/>
+      <w:lvlText w:val="%9."/>
+      <w:lvlJc w:val="left"/>
+      <w:pPr>
+        <w:tabs>
+          <w:tab w:val="num" w:pos="6480"/>
+        </w:tabs>
+        <w:ind w:left="6480" w:hanging="360"/>
+      </w:pPr>
+    </w:lvl>
+  </w:abstractNum>
+  <w:abstractNum w:abstractNumId="7" w15:restartNumberingAfterBreak="0">
     <w:nsid w:val="26862715"/>
     <w:multiLevelType w:val="multilevel"/>
     <w:tmpl w:val="FC585D0A"/>
@@ -6171,7 +8581,7 @@
       </w:pPr>
     </w:lvl>
   </w:abstractNum>
-  <w:abstractNum w:abstractNumId="7" w15:restartNumberingAfterBreak="0">
+  <w:abstractNum w:abstractNumId="8" w15:restartNumberingAfterBreak="0">
     <w:nsid w:val="284B0843"/>
     <w:multiLevelType w:val="multilevel"/>
     <w:tmpl w:val="6ADE4208"/>
@@ -6320,7 +8730,7 @@
       </w:rPr>
     </w:lvl>
   </w:abstractNum>
-  <w:abstractNum w:abstractNumId="8" w15:restartNumberingAfterBreak="0">
+  <w:abstractNum w:abstractNumId="9" w15:restartNumberingAfterBreak="0">
     <w:nsid w:val="29B11752"/>
     <w:multiLevelType w:val="multilevel"/>
     <w:tmpl w:val="8E1C2996"/>
@@ -6469,7 +8879,7 @@
       </w:rPr>
     </w:lvl>
   </w:abstractNum>
-  <w:abstractNum w:abstractNumId="9" w15:restartNumberingAfterBreak="0">
+  <w:abstractNum w:abstractNumId="10" w15:restartNumberingAfterBreak="0">
     <w:nsid w:val="2A885E3E"/>
     <w:multiLevelType w:val="multilevel"/>
     <w:tmpl w:val="69263A80"/>
@@ -6618,7 +9028,120 @@
       </w:rPr>
     </w:lvl>
   </w:abstractNum>
-  <w:abstractNum w:abstractNumId="10" w15:restartNumberingAfterBreak="0">
+  <w:abstractNum w:abstractNumId="11" w15:restartNumberingAfterBreak="0">
+    <w:nsid w:val="2CBB4BDD"/>
+    <w:multiLevelType w:val="multilevel"/>
+    <w:tmpl w:val="4B1493C4"/>
+    <w:lvl w:ilvl="0">
+      <w:start w:val="1"/>
+      <w:numFmt w:val="decimal"/>
+      <w:lvlText w:val="%1."/>
+      <w:lvlJc w:val="left"/>
+      <w:pPr>
+        <w:tabs>
+          <w:tab w:val="num" w:pos="720"/>
+        </w:tabs>
+        <w:ind w:left="720" w:hanging="360"/>
+      </w:pPr>
+    </w:lvl>
+    <w:lvl w:ilvl="1" w:tentative="1">
+      <w:start w:val="1"/>
+      <w:numFmt w:val="decimal"/>
+      <w:lvlText w:val="%2."/>
+      <w:lvlJc w:val="left"/>
+      <w:pPr>
+        <w:tabs>
+          <w:tab w:val="num" w:pos="1440"/>
+        </w:tabs>
+        <w:ind w:left="1440" w:hanging="360"/>
+      </w:pPr>
+    </w:lvl>
+    <w:lvl w:ilvl="2" w:tentative="1">
+      <w:start w:val="1"/>
+      <w:numFmt w:val="decimal"/>
+      <w:lvlText w:val="%3."/>
+      <w:lvlJc w:val="left"/>
+      <w:pPr>
+        <w:tabs>
+          <w:tab w:val="num" w:pos="2160"/>
+        </w:tabs>
+        <w:ind w:left="2160" w:hanging="360"/>
+      </w:pPr>
+    </w:lvl>
+    <w:lvl w:ilvl="3" w:tentative="1">
+      <w:start w:val="1"/>
+      <w:numFmt w:val="decimal"/>
+      <w:lvlText w:val="%4."/>
+      <w:lvlJc w:val="left"/>
+      <w:pPr>
+        <w:tabs>
+          <w:tab w:val="num" w:pos="2880"/>
+        </w:tabs>
+        <w:ind w:left="2880" w:hanging="360"/>
+      </w:pPr>
+    </w:lvl>
+    <w:lvl w:ilvl="4" w:tentative="1">
+      <w:start w:val="1"/>
+      <w:numFmt w:val="decimal"/>
+      <w:lvlText w:val="%5."/>
+      <w:lvlJc w:val="left"/>
+      <w:pPr>
+        <w:tabs>
+          <w:tab w:val="num" w:pos="3600"/>
+        </w:tabs>
+        <w:ind w:left="3600" w:hanging="360"/>
+      </w:pPr>
+    </w:lvl>
+    <w:lvl w:ilvl="5" w:tentative="1">
+      <w:start w:val="1"/>
+      <w:numFmt w:val="decimal"/>
+      <w:lvlText w:val="%6."/>
+      <w:lvlJc w:val="left"/>
+      <w:pPr>
+        <w:tabs>
+          <w:tab w:val="num" w:pos="4320"/>
+        </w:tabs>
+        <w:ind w:left="4320" w:hanging="360"/>
+      </w:pPr>
+    </w:lvl>
+    <w:lvl w:ilvl="6" w:tentative="1">
+      <w:start w:val="1"/>
+      <w:numFmt w:val="decimal"/>
+      <w:lvlText w:val="%7."/>
+      <w:lvlJc w:val="left"/>
+      <w:pPr>
+        <w:tabs>
+          <w:tab w:val="num" w:pos="5040"/>
+        </w:tabs>
+        <w:ind w:left="5040" w:hanging="360"/>
+      </w:pPr>
+    </w:lvl>
+    <w:lvl w:ilvl="7" w:tentative="1">
+      <w:start w:val="1"/>
+      <w:numFmt w:val="decimal"/>
+      <w:lvlText w:val="%8."/>
+      <w:lvlJc w:val="left"/>
+      <w:pPr>
+        <w:tabs>
+          <w:tab w:val="num" w:pos="5760"/>
+        </w:tabs>
+        <w:ind w:left="5760" w:hanging="360"/>
+      </w:pPr>
+    </w:lvl>
+    <w:lvl w:ilvl="8" w:tentative="1">
+      <w:start w:val="1"/>
+      <w:numFmt w:val="decimal"/>
+      <w:lvlText w:val="%9."/>
+      <w:lvlJc w:val="left"/>
+      <w:pPr>
+        <w:tabs>
+          <w:tab w:val="num" w:pos="6480"/>
+        </w:tabs>
+        <w:ind w:left="6480" w:hanging="360"/>
+      </w:pPr>
+    </w:lvl>
+  </w:abstractNum>
+  <w:abstractNum w:abstractNumId="12" w15:restartNumberingAfterBreak="0">
     <w:nsid w:val="30307122"/>
     <w:multiLevelType w:val="multilevel"/>
     <w:tmpl w:val="E3943CD4"/>
@@ -6767,7 +9290,7 @@
       </w:rPr>
     </w:lvl>
   </w:abstractNum>
-  <w:abstractNum w:abstractNumId="11" w15:restartNumberingAfterBreak="0">
+  <w:abstractNum w:abstractNumId="13" w15:restartNumberingAfterBreak="0">
     <w:nsid w:val="3A6F0627"/>
     <w:multiLevelType w:val="multilevel"/>
     <w:tmpl w:val="5C5E06AA"/>
@@ -6916,7 +9439,156 @@
       </w:rPr>
     </w:lvl>
   </w:abstractNum>
-  <w:abstractNum w:abstractNumId="12" w15:restartNumberingAfterBreak="0">
+  <w:abstractNum w:abstractNumId="14" w15:restartNumberingAfterBreak="0">
+    <w:nsid w:val="3D995D01"/>
+    <w:multiLevelType w:val="multilevel"/>
+    <w:tmpl w:val="886E5FF8"/>
+    <w:lvl w:ilvl="0">
+      <w:start w:val="1"/>
+      <w:numFmt w:val="bullet"/>
+      <w:lvlText w:val=""/>
+      <w:lvlJc w:val="left"/>
+      <w:pPr>
+        <w:tabs>
+          <w:tab w:val="num" w:pos="720"/>
+        </w:tabs>
+        <w:ind w:left="720" w:hanging="360"/>
+      </w:pPr>
+      <w:rPr>
+        <w:rFonts w:ascii="Symbol" w:hAnsi="Symbol" w:hint="default"/>
+        <w:sz w:val="20"/>
+      </w:rPr>
+    </w:lvl>
+    <w:lvl w:ilvl="1" w:tentative="1">
+      <w:start w:val="1"/>
+      <w:numFmt w:val="bullet"/>
+      <w:lvlText w:val=""/>
+      <w:lvlJc w:val="left"/>
+      <w:pPr>
+        <w:tabs>
+          <w:tab w:val="num" w:pos="1440"/>
+        </w:tabs>
+        <w:ind w:left="1440" w:hanging="360"/>
+      </w:pPr>
+      <w:rPr>
+        <w:rFonts w:ascii="Symbol" w:hAnsi="Symbol" w:hint="default"/>
+        <w:sz w:val="20"/>
+      </w:rPr>
+    </w:lvl>
+    <w:lvl w:ilvl="2" w:tentative="1">
+      <w:start w:val="1"/>
+      <w:numFmt w:val="bullet"/>
+      <w:lvlText w:val=""/>
+      <w:lvlJc w:val="left"/>
+      <w:pPr>
+        <w:tabs>
+          <w:tab w:val="num" w:pos="2160"/>
+        </w:tabs>
+        <w:ind w:left="2160" w:hanging="360"/>
+      </w:pPr>
+      <w:rPr>
+        <w:rFonts w:ascii="Symbol" w:hAnsi="Symbol" w:hint="default"/>
+        <w:sz w:val="20"/>
+      </w:rPr>
+    </w:lvl>
+    <w:lvl w:ilvl="3" w:tentative="1">
+      <w:start w:val="1"/>
+      <w:numFmt w:val="bullet"/>
+      <w:lvlText w:val=""/>
+      <w:lvlJc w:val="left"/>
+      <w:pPr>
+        <w:tabs>
+          <w:tab w:val="num" w:pos="2880"/>
+        </w:tabs>
+        <w:ind w:left="2880" w:hanging="360"/>
+      </w:pPr>
+      <w:rPr>
+        <w:rFonts w:ascii="Symbol" w:hAnsi="Symbol" w:hint="default"/>
+        <w:sz w:val="20"/>
+      </w:rPr>
+    </w:lvl>
+    <w:lvl w:ilvl="4" w:tentative="1">
+      <w:start w:val="1"/>
+      <w:numFmt w:val="bullet"/>
+      <w:lvlText w:val=""/>
+      <w:lvlJc w:val="left"/>
+      <w:pPr>
+        <w:tabs>
+          <w:tab w:val="num" w:pos="3600"/>
+        </w:tabs>
+        <w:ind w:left="3600" w:hanging="360"/>
+      </w:pPr>
+      <w:rPr>
+        <w:rFonts w:ascii="Symbol" w:hAnsi="Symbol" w:hint="default"/>
+        <w:sz w:val="20"/>
+      </w:rPr>
+    </w:lvl>
+    <w:lvl w:ilvl="5" w:tentative="1">
+      <w:start w:val="1"/>
+      <w:numFmt w:val="bullet"/>
+      <w:lvlText w:val=""/>
+      <w:lvlJc w:val="left"/>
+      <w:pPr>
+        <w:tabs>
+          <w:tab w:val="num" w:pos="4320"/>
+        </w:tabs>
+        <w:ind w:left="4320" w:hanging="360"/>
+      </w:pPr>
+      <w:rPr>
+        <w:rFonts w:ascii="Symbol" w:hAnsi="Symbol" w:hint="default"/>
+        <w:sz w:val="20"/>
+      </w:rPr>
+    </w:lvl>
+    <w:lvl w:ilvl="6" w:tentative="1">
+      <w:start w:val="1"/>
+      <w:numFmt w:val="bullet"/>
+      <w:lvlText w:val=""/>
+      <w:lvlJc w:val="left"/>
+      <w:pPr>
+        <w:tabs>
+          <w:tab w:val="num" w:pos="5040"/>
+        </w:tabs>
+        <w:ind w:left="5040" w:hanging="360"/>
+      </w:pPr>
+      <w:rPr>
+        <w:rFonts w:ascii="Symbol" w:hAnsi="Symbol" w:hint="default"/>
+        <w:sz w:val="20"/>
+      </w:rPr>
+    </w:lvl>
+    <w:lvl w:ilvl="7" w:tentative="1">
+      <w:start w:val="1"/>
+      <w:numFmt w:val="bullet"/>
+      <w:lvlText w:val=""/>
+      <w:lvlJc w:val="left"/>
+      <w:pPr>
+        <w:tabs>
+          <w:tab w:val="num" w:pos="5760"/>
+        </w:tabs>
+        <w:ind w:left="5760" w:hanging="360"/>
+      </w:pPr>
+      <w:rPr>
+        <w:rFonts w:ascii="Symbol" w:hAnsi="Symbol" w:hint="default"/>
+        <w:sz w:val="20"/>
+      </w:rPr>
+    </w:lvl>
+    <w:lvl w:ilvl="8" w:tentative="1">
+      <w:start w:val="1"/>
+      <w:numFmt w:val="bullet"/>
+      <w:lvlText w:val=""/>
+      <w:lvlJc w:val="left"/>
+      <w:pPr>
+        <w:tabs>
+          <w:tab w:val="num" w:pos="6480"/>
+        </w:tabs>
+        <w:ind w:left="6480" w:hanging="360"/>
+      </w:pPr>
+      <w:rPr>
+        <w:rFonts w:ascii="Symbol" w:hAnsi="Symbol" w:hint="default"/>
+        <w:sz w:val="20"/>
+      </w:rPr>
+    </w:lvl>
+  </w:abstractNum>
+  <w:abstractNum w:abstractNumId="15" w15:restartNumberingAfterBreak="0">
     <w:nsid w:val="3DA17C75"/>
     <w:multiLevelType w:val="multilevel"/>
     <w:tmpl w:val="EBCEFE48"/>
@@ -7065,7 +9737,7 @@
       </w:rPr>
     </w:lvl>
   </w:abstractNum>
-  <w:abstractNum w:abstractNumId="13" w15:restartNumberingAfterBreak="0">
+  <w:abstractNum w:abstractNumId="16" w15:restartNumberingAfterBreak="0">
     <w:nsid w:val="4DCB39B6"/>
     <w:multiLevelType w:val="hybridMultilevel"/>
     <w:tmpl w:val="7C460906"/>
@@ -7178,7 +9850,7 @@
       </w:rPr>
     </w:lvl>
   </w:abstractNum>
-  <w:abstractNum w:abstractNumId="14" w15:restartNumberingAfterBreak="0">
+  <w:abstractNum w:abstractNumId="17" w15:restartNumberingAfterBreak="0">
     <w:nsid w:val="5136554D"/>
     <w:multiLevelType w:val="multilevel"/>
     <w:tmpl w:val="45985D26"/>
@@ -7291,7 +9963,7 @@
       </w:pPr>
     </w:lvl>
   </w:abstractNum>
-  <w:abstractNum w:abstractNumId="15" w15:restartNumberingAfterBreak="0">
+  <w:abstractNum w:abstractNumId="18" w15:restartNumberingAfterBreak="0">
     <w:nsid w:val="55F54DDA"/>
     <w:multiLevelType w:val="hybridMultilevel"/>
     <w:tmpl w:val="0E1EFAC2"/>
@@ -7404,7 +10076,7 @@
       </w:rPr>
     </w:lvl>
   </w:abstractNum>
-  <w:abstractNum w:abstractNumId="16" w15:restartNumberingAfterBreak="0">
+  <w:abstractNum w:abstractNumId="19" w15:restartNumberingAfterBreak="0">
     <w:nsid w:val="5CE34A4E"/>
     <w:multiLevelType w:val="multilevel"/>
     <w:tmpl w:val="B2B20860"/>
@@ -7553,7 +10225,7 @@
       </w:rPr>
     </w:lvl>
   </w:abstractNum>
-  <w:abstractNum w:abstractNumId="17" w15:restartNumberingAfterBreak="0">
+  <w:abstractNum w:abstractNumId="20" w15:restartNumberingAfterBreak="0">
     <w:nsid w:val="60210C41"/>
     <w:multiLevelType w:val="multilevel"/>
     <w:tmpl w:val="A74EFDFC"/>
@@ -7702,7 +10374,7 @@
       </w:rPr>
     </w:lvl>
   </w:abstractNum>
-  <w:abstractNum w:abstractNumId="18" w15:restartNumberingAfterBreak="0">
+  <w:abstractNum w:abstractNumId="21" w15:restartNumberingAfterBreak="0">
     <w:nsid w:val="66691C98"/>
     <w:multiLevelType w:val="multilevel"/>
     <w:tmpl w:val="3B3481D2"/>
@@ -7851,7 +10523,7 @@
       </w:rPr>
     </w:lvl>
   </w:abstractNum>
-  <w:abstractNum w:abstractNumId="19" w15:restartNumberingAfterBreak="0">
+  <w:abstractNum w:abstractNumId="22" w15:restartNumberingAfterBreak="0">
     <w:nsid w:val="693555D2"/>
     <w:multiLevelType w:val="multilevel"/>
     <w:tmpl w:val="51BE4D9E"/>
@@ -8000,7 +10672,7 @@
       </w:rPr>
     </w:lvl>
   </w:abstractNum>
-  <w:abstractNum w:abstractNumId="20" w15:restartNumberingAfterBreak="0">
+  <w:abstractNum w:abstractNumId="23" w15:restartNumberingAfterBreak="0">
     <w:nsid w:val="6DD97EFA"/>
     <w:multiLevelType w:val="multilevel"/>
     <w:tmpl w:val="08FCFC28"/>
@@ -8113,7 +10785,7 @@
       </w:pPr>
     </w:lvl>
   </w:abstractNum>
-  <w:abstractNum w:abstractNumId="21" w15:restartNumberingAfterBreak="0">
+  <w:abstractNum w:abstractNumId="24" w15:restartNumberingAfterBreak="0">
     <w:nsid w:val="6FA56A10"/>
     <w:multiLevelType w:val="multilevel"/>
     <w:tmpl w:val="469651F0"/>
@@ -8226,7 +10898,7 @@
       </w:pPr>
     </w:lvl>
   </w:abstractNum>
-  <w:abstractNum w:abstractNumId="22" w15:restartNumberingAfterBreak="0">
+  <w:abstractNum w:abstractNumId="25" w15:restartNumberingAfterBreak="0">
     <w:nsid w:val="7A7B12D6"/>
     <w:multiLevelType w:val="multilevel"/>
     <w:tmpl w:val="C108DA16"/>
@@ -8339,7 +11011,7 @@
       </w:pPr>
     </w:lvl>
   </w:abstractNum>
-  <w:abstractNum w:abstractNumId="23" w15:restartNumberingAfterBreak="0">
+  <w:abstractNum w:abstractNumId="26" w15:restartNumberingAfterBreak="0">
     <w:nsid w:val="7AA271C8"/>
     <w:multiLevelType w:val="multilevel"/>
     <w:tmpl w:val="C862F41E"/>
@@ -8452,7 +11124,7 @@
       </w:pPr>
     </w:lvl>
   </w:abstractNum>
-  <w:abstractNum w:abstractNumId="24" w15:restartNumberingAfterBreak="0">
+  <w:abstractNum w:abstractNumId="27" w15:restartNumberingAfterBreak="0">
     <w:nsid w:val="7C4F23F5"/>
     <w:multiLevelType w:val="multilevel"/>
     <w:tmpl w:val="4BB276BA"/>
@@ -8668,7 +11340,7 @@
     <w:abstractNumId w:val="2"/>
   </w:num>
   <w:num w:numId="6" w16cid:durableId="2115401759">
-    <w:abstractNumId w:val="23"/>
+    <w:abstractNumId w:val="26"/>
     <w:lvlOverride w:ilvl="0">
       <w:lvl w:ilvl="0">
         <w:numFmt w:val="decimal"/>
@@ -8678,7 +11350,7 @@
     </w:lvlOverride>
   </w:num>
   <w:num w:numId="7" w16cid:durableId="1372346401">
-    <w:abstractNumId w:val="23"/>
+    <w:abstractNumId w:val="26"/>
     <w:lvlOverride w:ilvl="0">
       <w:lvl w:ilvl="0">
         <w:numFmt w:val="decimal"/>
@@ -8688,7 +11360,7 @@
     </w:lvlOverride>
   </w:num>
   <w:num w:numId="8" w16cid:durableId="1230533174">
-    <w:abstractNumId w:val="16"/>
+    <w:abstractNumId w:val="19"/>
   </w:num>
   <w:num w:numId="9" w16cid:durableId="689530219">
     <w:abstractNumId w:val="1"/>
@@ -8714,22 +11386,22 @@
     </w:lvlOverride>
   </w:num>
   <w:num w:numId="12" w16cid:durableId="308553840">
-    <w:abstractNumId w:val="24"/>
+    <w:abstractNumId w:val="27"/>
   </w:num>
   <w:num w:numId="13" w16cid:durableId="1687097662">
-    <w:abstractNumId w:val="6"/>
+    <w:abstractNumId w:val="7"/>
   </w:num>
   <w:num w:numId="14" w16cid:durableId="415905271">
-    <w:abstractNumId w:val="20"/>
+    <w:abstractNumId w:val="23"/>
   </w:num>
   <w:num w:numId="15" w16cid:durableId="370301795">
-    <w:abstractNumId w:val="11"/>
+    <w:abstractNumId w:val="13"/>
   </w:num>
   <w:num w:numId="16" w16cid:durableId="1262180188">
-    <w:abstractNumId w:val="9"/>
+    <w:abstractNumId w:val="10"/>
   </w:num>
   <w:num w:numId="17" w16cid:durableId="306785049">
-    <w:abstractNumId w:val="19"/>
+    <w:abstractNumId w:val="22"/>
   </w:num>
   <w:num w:numId="18" w16cid:durableId="2055612208">
     <w:abstractNumId w:val="4"/>
@@ -8738,7 +11410,7 @@
     <w:abstractNumId w:val="5"/>
   </w:num>
   <w:num w:numId="20" w16cid:durableId="1670064763">
-    <w:abstractNumId w:val="18"/>
+    <w:abstractNumId w:val="21"/>
     <w:lvlOverride w:ilvl="1">
       <w:lvl w:ilvl="1">
         <w:numFmt w:val="bullet"/>
@@ -8758,7 +11430,7 @@
     </w:lvlOverride>
   </w:num>
   <w:num w:numId="21" w16cid:durableId="1002202759">
-    <w:abstractNumId w:val="18"/>
+    <w:abstractNumId w:val="21"/>
     <w:lvlOverride w:ilvl="1">
       <w:lvl w:ilvl="1">
         <w:numFmt w:val="bullet"/>
@@ -8778,10 +11450,10 @@
     </w:lvlOverride>
   </w:num>
   <w:num w:numId="22" w16cid:durableId="1635788357">
-    <w:abstractNumId w:val="7"/>
+    <w:abstractNumId w:val="8"/>
   </w:num>
   <w:num w:numId="23" w16cid:durableId="1773893728">
-    <w:abstractNumId w:val="7"/>
+    <w:abstractNumId w:val="8"/>
     <w:lvlOverride w:ilvl="1">
       <w:lvl w:ilvl="1">
         <w:numFmt w:val="bullet"/>
@@ -8801,7 +11473,7 @@
     </w:lvlOverride>
   </w:num>
   <w:num w:numId="24" w16cid:durableId="1116679339">
-    <w:abstractNumId w:val="7"/>
+    <w:abstractNumId w:val="8"/>
     <w:lvlOverride w:ilvl="1">
       <w:lvl w:ilvl="1">
         <w:numFmt w:val="bullet"/>
@@ -8821,7 +11493,7 @@
     </w:lvlOverride>
   </w:num>
   <w:num w:numId="25" w16cid:durableId="1242985412">
-    <w:abstractNumId w:val="7"/>
+    <w:abstractNumId w:val="8"/>
     <w:lvlOverride w:ilvl="2">
       <w:lvl w:ilvl="2">
         <w:numFmt w:val="bullet"/>
@@ -8841,7 +11513,7 @@
     </w:lvlOverride>
   </w:num>
   <w:num w:numId="26" w16cid:durableId="295187207">
-    <w:abstractNumId w:val="7"/>
+    <w:abstractNumId w:val="8"/>
     <w:lvlOverride w:ilvl="2">
       <w:lvl w:ilvl="2">
         <w:numFmt w:val="bullet"/>
@@ -8861,7 +11533,7 @@
     </w:lvlOverride>
   </w:num>
   <w:num w:numId="27" w16cid:durableId="1588686822">
-    <w:abstractNumId w:val="7"/>
+    <w:abstractNumId w:val="8"/>
     <w:lvlOverride w:ilvl="2">
       <w:lvl w:ilvl="2">
         <w:numFmt w:val="bullet"/>
@@ -8881,7 +11553,7 @@
     </w:lvlOverride>
   </w:num>
   <w:num w:numId="28" w16cid:durableId="1446462610">
-    <w:abstractNumId w:val="7"/>
+    <w:abstractNumId w:val="8"/>
     <w:lvlOverride w:ilvl="1">
       <w:lvl w:ilvl="1">
         <w:numFmt w:val="bullet"/>
@@ -8901,31 +11573,40 @@
     </w:lvlOverride>
   </w:num>
   <w:num w:numId="29" w16cid:durableId="1480221788">
-    <w:abstractNumId w:val="8"/>
+    <w:abstractNumId w:val="9"/>
   </w:num>
   <w:num w:numId="30" w16cid:durableId="102459927">
-    <w:abstractNumId w:val="10"/>
+    <w:abstractNumId w:val="12"/>
   </w:num>
   <w:num w:numId="31" w16cid:durableId="1748569491">
-    <w:abstractNumId w:val="12"/>
+    <w:abstractNumId w:val="15"/>
   </w:num>
   <w:num w:numId="32" w16cid:durableId="1773473351">
-    <w:abstractNumId w:val="21"/>
+    <w:abstractNumId w:val="24"/>
   </w:num>
   <w:num w:numId="33" w16cid:durableId="783504366">
+    <w:abstractNumId w:val="20"/>
+  </w:num>
+  <w:num w:numId="34" w16cid:durableId="406419375">
+    <w:abstractNumId w:val="16"/>
+  </w:num>
+  <w:num w:numId="35" w16cid:durableId="718668204">
+    <w:abstractNumId w:val="18"/>
+  </w:num>
+  <w:num w:numId="36" w16cid:durableId="2068332410">
     <w:abstractNumId w:val="17"/>
   </w:num>
-  <w:num w:numId="34" w16cid:durableId="406419375">
-    <w:abstractNumId w:val="13"/>
+  <w:num w:numId="37" w16cid:durableId="81075456">
+    <w:abstractNumId w:val="25"/>
   </w:num>
-  <w:num w:numId="35" w16cid:durableId="718668204">
-    <w:abstractNumId w:val="15"/>
+  <w:num w:numId="38" w16cid:durableId="492645901">
+    <w:abstractNumId w:val="11"/>
   </w:num>
-  <w:num w:numId="36" w16cid:durableId="2068332410">
+  <w:num w:numId="39" w16cid:durableId="1221748589">
+    <w:abstractNumId w:val="6"/>
+  </w:num>
+  <w:num w:numId="40" w16cid:durableId="554777858">
     <w:abstractNumId w:val="14"/>
-  </w:num>
-  <w:num w:numId="37" w16cid:durableId="81075456">
-    <w:abstractNumId w:val="22"/>
   </w:num>
 </w:numbering>
 </file>

</xml_diff>